<commit_message>
Updated .gitignore and template for decretos.
.gitignore
- added entrys for database and storage;

template for decretos
- improved decreto.docx
</commit_message>
<xml_diff>
--- a/public/templates/decreto.docx
+++ b/public/templates/decreto.docx
@@ -384,6 +384,7 @@
         <w:t>${</w:t>
       </w:r>
       <w:proofErr w:type="spellStart"/>
+      <w:proofErr w:type="gramStart"/>
       <w:r>
         <w:rPr>
           <w:u w:val="single"/>
@@ -407,7 +408,14 @@
         <w:t xml:space="preserve">} </w:t>
       </w:r>
       <w:r>
-        <w:t xml:space="preserve">no valor de </w:t>
+        <w:t xml:space="preserve"> </w:t>
+      </w:r>
+      <w:r>
+        <w:t>no</w:t>
+      </w:r>
+      <w:proofErr w:type="gramEnd"/>
+      <w:r>
+        <w:t xml:space="preserve"> valor de </w:t>
       </w:r>
       <w:r>
         <w:rPr>
@@ -1151,10 +1159,7 @@
         </w:rPr>
       </w:pPr>
       <w:r>
-        <w:t>${</w:t>
-      </w:r>
-      <w:r>
-        <w:t>/</w:t>
+        <w:t>${/</w:t>
       </w:r>
       <w:proofErr w:type="spellStart"/>
       <w:r>

</xml_diff>

<commit_message>
fix: Corrigidas imperfeições nos modelos docx refs.: #40
</commit_message>
<xml_diff>
--- a/public/templates/decreto.docx
+++ b/public/templates/decreto.docx
@@ -15,24 +15,15 @@
           <w:b/>
           <w:caps/>
         </w:rPr>
-        <w:t xml:space="preserve">DECRETO </w:t>
-      </w:r>
-      <w:proofErr w:type="spellStart"/>
+        <w:t>DECRETO N.</w:t>
+      </w:r>
       <w:r>
         <w:rPr>
           <w:b/>
           <w:caps/>
         </w:rPr>
-        <w:t>N.</w:t>
-      </w:r>
-      <w:r>
-        <w:rPr>
-          <w:b/>
-          <w:caps/>
-        </w:rPr>
         <w:t>°</w:t>
       </w:r>
-      <w:proofErr w:type="spellEnd"/>
       <w:r>
         <w:rPr>
           <w:b/>
@@ -189,9 +180,8 @@
           <w:sz w:val="24"/>
           <w:szCs w:val="24"/>
         </w:rPr>
-        <w:t xml:space="preserve">, Estado do Rio Grande do Sul, no uso de suas atribuições legais, e de conformidade com a Lei Municipal </w:t>
-      </w:r>
-      <w:proofErr w:type="spellStart"/>
+        <w:t xml:space="preserve">, Estado do Rio Grande do Sul, no uso de suas atribuições legais e </w:t>
+      </w:r>
       <w:r>
         <w:rPr>
           <w:rFonts w:ascii="Times New Roman" w:hAnsi="Times New Roman"/>
@@ -199,9 +189,8 @@
           <w:sz w:val="24"/>
           <w:szCs w:val="24"/>
         </w:rPr>
-        <w:t>N.°</w:t>
-      </w:r>
-      <w:proofErr w:type="spellEnd"/>
+        <w:t xml:space="preserve">em </w:t>
+      </w:r>
       <w:r>
         <w:rPr>
           <w:rFonts w:ascii="Times New Roman" w:hAnsi="Times New Roman"/>
@@ -209,9 +198,8 @@
           <w:sz w:val="24"/>
           <w:szCs w:val="24"/>
         </w:rPr>
-        <w:t xml:space="preserve"> ${</w:t>
-      </w:r>
-      <w:proofErr w:type="spellStart"/>
+        <w:t>conformidade com a Lei Municipal N.°</w:t>
+      </w:r>
       <w:r>
         <w:rPr>
           <w:rFonts w:ascii="Times New Roman" w:hAnsi="Times New Roman"/>
@@ -219,9 +207,8 @@
           <w:sz w:val="24"/>
           <w:szCs w:val="24"/>
         </w:rPr>
-        <w:t>nrLei</w:t>
-      </w:r>
-      <w:proofErr w:type="spellEnd"/>
+        <w:t xml:space="preserve"> ${nrLei}</w:t>
+      </w:r>
       <w:r>
         <w:rPr>
           <w:rFonts w:ascii="Times New Roman" w:hAnsi="Times New Roman"/>
@@ -229,7 +216,7 @@
           <w:sz w:val="24"/>
           <w:szCs w:val="24"/>
         </w:rPr>
-        <w:t>}</w:t>
+        <w:t>, de</w:t>
       </w:r>
       <w:r>
         <w:rPr>
@@ -238,7 +225,7 @@
           <w:sz w:val="24"/>
           <w:szCs w:val="24"/>
         </w:rPr>
-        <w:t>, de</w:t>
+        <w:t xml:space="preserve"> </w:t>
       </w:r>
       <w:r>
         <w:rPr>
@@ -247,7 +234,7 @@
           <w:sz w:val="24"/>
           <w:szCs w:val="24"/>
         </w:rPr>
-        <w:t xml:space="preserve"> </w:t>
+        <w:t>${dataLei}</w:t>
       </w:r>
       <w:r>
         <w:rPr>
@@ -256,34 +243,345 @@
           <w:sz w:val="24"/>
           <w:szCs w:val="24"/>
         </w:rPr>
+        <w:t>.</w:t>
+      </w:r>
+    </w:p>
+    <w:p>
+      <w:pPr>
+        <w:pStyle w:val="Standard"/>
+        <w:ind w:firstLine="1418"/>
+        <w:jc w:val="both"/>
+      </w:pPr>
+    </w:p>
+    <w:p>
+      <w:pPr>
+        <w:pStyle w:val="Standard"/>
+        <w:ind w:firstLine="3366"/>
+        <w:jc w:val="both"/>
+        <w:rPr>
+          <w:b/>
+        </w:rPr>
+      </w:pPr>
+      <w:r>
+        <w:rPr>
+          <w:b/>
+        </w:rPr>
+        <w:t>DECRETA:</w:t>
+      </w:r>
+    </w:p>
+    <w:p>
+      <w:pPr>
+        <w:pStyle w:val="Standard"/>
+        <w:ind w:firstLine="3480"/>
+        <w:jc w:val="both"/>
+        <w:rPr>
+          <w:b/>
+        </w:rPr>
+      </w:pPr>
+    </w:p>
+    <w:p>
+      <w:pPr>
+        <w:pStyle w:val="Standard"/>
+        <w:jc w:val="both"/>
+        <w:rPr>
+          <w:bCs/>
+        </w:rPr>
+      </w:pPr>
+      <w:r>
+        <w:rPr>
+          <w:bCs/>
+        </w:rPr>
+        <w:t>${abertura}</w:t>
+      </w:r>
+    </w:p>
+    <w:p>
+      <w:pPr>
+        <w:pStyle w:val="Standard"/>
+        <w:ind w:firstLine="1134"/>
+        <w:jc w:val="both"/>
+      </w:pPr>
+      <w:r>
+        <w:rPr>
+          <w:b/>
+        </w:rPr>
+        <w:t xml:space="preserve">Art. </w:t>
+      </w:r>
+      <w:r>
+        <w:rPr>
+          <w:b/>
+        </w:rPr>
+        <w:t>${artigo}</w:t>
+      </w:r>
+      <w:r>
+        <w:rPr>
+          <w:b/>
+        </w:rPr>
+        <w:t>º</w:t>
+      </w:r>
+      <w:r>
+        <w:t xml:space="preserve"> Fica aberto crédito </w:t>
+      </w:r>
+      <w:r>
+        <w:t>${tipoCredito}</w:t>
+      </w:r>
+      <w:r>
+        <w:t xml:space="preserve"> </w:t>
+      </w:r>
+      <w:r>
+        <w:t xml:space="preserve">no orçamento para o exercício de </w:t>
+      </w:r>
+      <w:r>
         <w:t>${</w:t>
       </w:r>
-      <w:proofErr w:type="spellStart"/>
-      <w:r>
-        <w:rPr>
-          <w:rFonts w:ascii="Times New Roman" w:hAnsi="Times New Roman"/>
-          <w:b w:val="0"/>
-          <w:sz w:val="24"/>
-          <w:szCs w:val="24"/>
-        </w:rPr>
-        <w:t>dataLei</w:t>
-      </w:r>
-      <w:proofErr w:type="spellEnd"/>
-      <w:r>
-        <w:rPr>
-          <w:rFonts w:ascii="Times New Roman" w:hAnsi="Times New Roman"/>
-          <w:b w:val="0"/>
-          <w:sz w:val="24"/>
-          <w:szCs w:val="24"/>
+      <w:r>
+        <w:rPr>
+          <w:u w:val="single"/>
+        </w:rPr>
+        <w:t>exerc</w:t>
+      </w:r>
+      <w:r>
+        <w:rPr>
+          <w:u w:val="single"/>
+        </w:rPr>
+        <w:t>i</w:t>
+      </w:r>
+      <w:r>
+        <w:rPr>
+          <w:u w:val="single"/>
+        </w:rPr>
+        <w:t>cio</w:t>
+      </w:r>
+      <w:r>
+        <w:t xml:space="preserve">} </w:t>
+      </w:r>
+      <w:r>
+        <w:t xml:space="preserve"> </w:t>
+      </w:r>
+      <w:r>
+        <w:t xml:space="preserve">no valor de </w:t>
+      </w:r>
+      <w:r>
+        <w:rPr>
+          <w:b/>
+        </w:rPr>
+        <w:t xml:space="preserve">R$ </w:t>
+      </w:r>
+      <w:r>
+        <w:rPr>
+          <w:b/>
+        </w:rPr>
+        <w:t>${totalTipoCredito}</w:t>
+      </w:r>
+      <w:r>
+        <w:t xml:space="preserve"> conforme discriminado no Anexo Único deste Decreto.</w:t>
+      </w:r>
+    </w:p>
+    <w:p>
+      <w:pPr>
+        <w:pStyle w:val="Standard"/>
+        <w:jc w:val="both"/>
+        <w:rPr>
+          <w:b/>
+        </w:rPr>
+      </w:pPr>
+    </w:p>
+    <w:p>
+      <w:pPr>
+        <w:pStyle w:val="Standard"/>
+        <w:ind w:left="425" w:firstLine="709"/>
+        <w:jc w:val="both"/>
+      </w:pPr>
+      <w:r>
+        <w:rPr>
+          <w:b/>
+        </w:rPr>
+        <w:t>Parágrafo Único</w:t>
+      </w:r>
+      <w:r>
+        <w:rPr>
+          <w:b/>
+        </w:rPr>
+        <w:t xml:space="preserve"> </w:t>
+      </w:r>
+      <w:r>
+        <w:t xml:space="preserve">Servirá de recurso para o crédito aberto no </w:t>
+      </w:r>
+      <w:r>
+        <w:rPr>
+          <w:i/>
+        </w:rPr>
+        <w:t>caput</w:t>
+      </w:r>
+      <w:r>
+        <w:t xml:space="preserve"> ${tipoOrigem} </w:t>
+      </w:r>
+      <w:r>
+        <w:t xml:space="preserve">no valor de </w:t>
+      </w:r>
+      <w:r>
+        <w:rPr>
+          <w:b/>
+        </w:rPr>
+        <w:t xml:space="preserve">R$ </w:t>
+      </w:r>
+      <w:r>
+        <w:rPr>
+          <w:b/>
+        </w:rPr>
+        <w:t>${totalOrigem}</w:t>
+      </w:r>
+      <w:r>
+        <w:t xml:space="preserve"> conforme discriminado no Anexo Único deste Decreto</w:t>
+      </w:r>
+      <w:r>
+        <w:t>.</w:t>
+      </w:r>
+    </w:p>
+    <w:p>
+      <w:pPr>
+        <w:pStyle w:val="Standard"/>
+        <w:jc w:val="both"/>
+      </w:pPr>
+    </w:p>
+    <w:p>
+      <w:pPr>
+        <w:pStyle w:val="Standard"/>
+        <w:jc w:val="both"/>
+      </w:pPr>
+      <w:r>
+        <w:t>${/abertura}</w:t>
+      </w:r>
+    </w:p>
+    <w:p>
+      <w:pPr>
+        <w:pStyle w:val="Standard"/>
+        <w:jc w:val="both"/>
+      </w:pPr>
+      <w:r>
+        <w:t>${limite}</w:t>
+      </w:r>
+    </w:p>
+    <w:p>
+      <w:pPr>
+        <w:pStyle w:val="Standard"/>
+        <w:ind w:firstLine="1134"/>
+        <w:jc w:val="both"/>
+      </w:pPr>
+      <w:r>
+        <w:rPr>
+          <w:b/>
+        </w:rPr>
+        <w:t>Art. ${artigo}º</w:t>
+      </w:r>
+      <w:r>
+        <w:t xml:space="preserve"> O percentual de suplementação autorizado na Lei Orçamentária</w:t>
+      </w:r>
+      <w:r>
+        <w:t xml:space="preserve"> </w:t>
+      </w:r>
+      <w:r>
+        <w:t xml:space="preserve">alcança </w:t>
+      </w:r>
+      <w:r>
+        <w:t>${percentualLimite}</w:t>
+      </w:r>
+      <w:r>
+        <w:rPr>
+          <w:b/>
+          <w:bCs/>
+        </w:rPr>
+        <w:t>%</w:t>
+      </w:r>
+      <w:r>
+        <w:t xml:space="preserve"> com este Decreto</w:t>
+      </w:r>
+      <w:r>
+        <w:t>.</w:t>
+      </w:r>
+    </w:p>
+    <w:p>
+      <w:pPr>
+        <w:pStyle w:val="Standard"/>
+        <w:jc w:val="both"/>
+      </w:pPr>
+      <w:r>
+        <w:t>${/limite}</w:t>
+      </w:r>
+    </w:p>
+    <w:p>
+      <w:pPr>
+        <w:pStyle w:val="Standard"/>
+        <w:jc w:val="both"/>
+      </w:pPr>
+    </w:p>
+    <w:p>
+      <w:pPr>
+        <w:pStyle w:val="Standard"/>
+        <w:ind w:firstLine="1134"/>
+        <w:jc w:val="both"/>
+      </w:pPr>
+      <w:r>
+        <w:rPr>
+          <w:b/>
+        </w:rPr>
+        <w:t>Art. ${artigo}º</w:t>
+      </w:r>
+      <w:r>
+        <w:t xml:space="preserve"> O presente decreto entra em vigor na data de sua publicação.</w:t>
+      </w:r>
+    </w:p>
+    <w:p>
+      <w:pPr>
+        <w:pStyle w:val="Standard"/>
+        <w:ind w:firstLine="1134"/>
+        <w:jc w:val="both"/>
+      </w:pPr>
+    </w:p>
+    <w:p>
+      <w:pPr>
+        <w:pStyle w:val="Standard"/>
+        <w:ind w:firstLine="1080"/>
+        <w:jc w:val="both"/>
+      </w:pPr>
+      <w:r>
+        <w:rPr>
+          <w:b/>
+          <w:caps/>
+        </w:rPr>
+        <w:t>GABINETE DO PREFEITO MUNICIPAL DE INDEPENDÊNCIA,</w:t>
+      </w:r>
+      <w:r>
+        <w:rPr>
+          <w:b/>
+          <w:caps/>
+        </w:rPr>
+        <w:t xml:space="preserve"> </w:t>
+      </w:r>
+      <w:r>
+        <w:rPr>
+          <w:b/>
+          <w:caps/>
+        </w:rPr>
+        <w:t>${data</w:t>
+      </w:r>
+      <w:r>
+        <w:rPr>
+          <w:b/>
+          <w:caps/>
+        </w:rPr>
+        <w:t>Decreto</w:t>
+      </w:r>
+      <w:r>
+        <w:rPr>
+          <w:b/>
+          <w:caps/>
         </w:rPr>
         <w:t>}</w:t>
       </w:r>
       <w:r>
         <w:rPr>
-          <w:rFonts w:ascii="Times New Roman" w:hAnsi="Times New Roman"/>
-          <w:b w:val="0"/>
-          <w:sz w:val="24"/>
-          <w:szCs w:val="24"/>
+          <w:b/>
+          <w:caps/>
         </w:rPr>
         <w:t>.</w:t>
       </w:r>
@@ -291,415 +589,66 @@
     <w:p>
       <w:pPr>
         <w:pStyle w:val="Standard"/>
-        <w:ind w:firstLine="1418"/>
-        <w:jc w:val="both"/>
-      </w:pPr>
-    </w:p>
-    <w:p>
-      <w:pPr>
-        <w:pStyle w:val="Standard"/>
-        <w:ind w:firstLine="3366"/>
-        <w:jc w:val="both"/>
-        <w:rPr>
-          <w:b/>
-        </w:rPr>
-      </w:pPr>
-      <w:r>
-        <w:rPr>
-          <w:b/>
-        </w:rPr>
-        <w:t>DECRETA:</w:t>
-      </w:r>
-    </w:p>
-    <w:p>
-      <w:pPr>
-        <w:pStyle w:val="Standard"/>
-        <w:ind w:firstLine="3480"/>
-        <w:jc w:val="both"/>
-        <w:rPr>
-          <w:b/>
-        </w:rPr>
-      </w:pPr>
-    </w:p>
-    <w:p>
-      <w:pPr>
-        <w:pStyle w:val="Standard"/>
-        <w:jc w:val="both"/>
-        <w:rPr>
-          <w:bCs/>
-        </w:rPr>
-      </w:pPr>
-      <w:r>
-        <w:rPr>
-          <w:bCs/>
-        </w:rPr>
-        <w:t>${abertura}</w:t>
-      </w:r>
-    </w:p>
-    <w:p>
-      <w:pPr>
-        <w:pStyle w:val="Standard"/>
-        <w:ind w:firstLine="1134"/>
-        <w:jc w:val="both"/>
-      </w:pPr>
-      <w:r>
-        <w:rPr>
-          <w:b/>
-        </w:rPr>
-        <w:t xml:space="preserve">Art. </w:t>
-      </w:r>
-      <w:r>
-        <w:rPr>
-          <w:b/>
-        </w:rPr>
-        <w:t>${artigo}</w:t>
-      </w:r>
-      <w:r>
-        <w:rPr>
-          <w:b/>
-        </w:rPr>
-        <w:t>º</w:t>
-      </w:r>
-      <w:r>
-        <w:t xml:space="preserve"> Fica aberto crédito </w:t>
-      </w:r>
-      <w:r>
-        <w:t>${</w:t>
-      </w:r>
-      <w:proofErr w:type="spellStart"/>
-      <w:r>
-        <w:t>tipoCredito</w:t>
-      </w:r>
-      <w:proofErr w:type="spellEnd"/>
-      <w:r>
-        <w:t>}</w:t>
-      </w:r>
-      <w:r>
+        <w:ind w:firstLine="1080"/>
+        <w:jc w:val="both"/>
+        <w:rPr>
+          <w:b/>
+        </w:rPr>
+      </w:pPr>
+    </w:p>
+    <w:p>
+      <w:pPr>
+        <w:pStyle w:val="Standard"/>
+        <w:jc w:val="center"/>
+        <w:rPr>
+          <w:b/>
+        </w:rPr>
+      </w:pPr>
+    </w:p>
+    <w:p>
+      <w:pPr>
+        <w:pStyle w:val="Standard"/>
+        <w:jc w:val="center"/>
+        <w:rPr>
+          <w:b/>
+        </w:rPr>
+      </w:pPr>
+    </w:p>
+    <w:p>
+      <w:pPr>
+        <w:pStyle w:val="Standard"/>
+        <w:jc w:val="center"/>
+        <w:rPr>
+          <w:b/>
+        </w:rPr>
+      </w:pPr>
+      <w:r>
+        <w:rPr>
+          <w:b/>
+        </w:rPr>
+        <w:t>XXXXXXXXXX</w:t>
+      </w:r>
+    </w:p>
+    <w:p>
+      <w:pPr>
+        <w:pStyle w:val="Standard"/>
+        <w:jc w:val="center"/>
+        <w:rPr>
+          <w:b/>
+        </w:rPr>
+      </w:pPr>
+      <w:r>
+        <w:rPr>
+          <w:b/>
+        </w:rPr>
         <w:t xml:space="preserve"> </w:t>
       </w:r>
       <w:r>
-        <w:t xml:space="preserve">no orçamento para o exercício de </w:t>
-      </w:r>
-      <w:r>
-        <w:t>${</w:t>
-      </w:r>
-      <w:proofErr w:type="spellStart"/>
-      <w:proofErr w:type="gramStart"/>
-      <w:r>
-        <w:rPr>
-          <w:u w:val="single"/>
-        </w:rPr>
-        <w:t>exerc</w:t>
-      </w:r>
-      <w:r>
-        <w:rPr>
-          <w:u w:val="single"/>
-        </w:rPr>
-        <w:t>i</w:t>
-      </w:r>
-      <w:r>
-        <w:rPr>
-          <w:u w:val="single"/>
-        </w:rPr>
-        <w:t>cio</w:t>
-      </w:r>
-      <w:proofErr w:type="spellEnd"/>
-      <w:r>
-        <w:t xml:space="preserve">} </w:t>
-      </w:r>
-      <w:r>
-        <w:t xml:space="preserve"> </w:t>
-      </w:r>
-      <w:r>
-        <w:t>no</w:t>
-      </w:r>
-      <w:proofErr w:type="gramEnd"/>
-      <w:r>
-        <w:t xml:space="preserve"> valor de </w:t>
-      </w:r>
-      <w:r>
-        <w:rPr>
-          <w:b/>
-        </w:rPr>
-        <w:t xml:space="preserve">R$ </w:t>
-      </w:r>
-      <w:r>
-        <w:rPr>
-          <w:b/>
-        </w:rPr>
-        <w:t>${</w:t>
-      </w:r>
-      <w:proofErr w:type="spellStart"/>
-      <w:r>
-        <w:rPr>
-          <w:b/>
-        </w:rPr>
-        <w:t>totalTipoCredito</w:t>
-      </w:r>
-      <w:proofErr w:type="spellEnd"/>
-      <w:r>
-        <w:rPr>
-          <w:b/>
-        </w:rPr>
-        <w:t>}</w:t>
-      </w:r>
-      <w:r>
-        <w:t xml:space="preserve"> conforme discriminado no Anexo Único deste Decreto.</w:t>
-      </w:r>
-    </w:p>
-    <w:p>
-      <w:pPr>
-        <w:pStyle w:val="Standard"/>
-        <w:jc w:val="both"/>
-        <w:rPr>
-          <w:b/>
-        </w:rPr>
-      </w:pPr>
-    </w:p>
-    <w:p>
-      <w:pPr>
-        <w:pStyle w:val="Standard"/>
-        <w:ind w:left="425" w:firstLine="709"/>
-        <w:jc w:val="both"/>
-      </w:pPr>
-      <w:r>
-        <w:rPr>
-          <w:b/>
-        </w:rPr>
-        <w:t>Parágrafo Único</w:t>
-      </w:r>
-      <w:r>
-        <w:rPr>
-          <w:b/>
-        </w:rPr>
-        <w:t xml:space="preserve"> </w:t>
-      </w:r>
-      <w:r>
-        <w:t xml:space="preserve">Servirá de recurso para o crédito aberto no </w:t>
-      </w:r>
-      <w:r>
-        <w:rPr>
-          <w:i/>
-        </w:rPr>
-        <w:t>caput</w:t>
-      </w:r>
-      <w:r>
-        <w:t xml:space="preserve"> ${</w:t>
-      </w:r>
-      <w:proofErr w:type="spellStart"/>
-      <w:r>
-        <w:t>tipoOrigem</w:t>
-      </w:r>
-      <w:proofErr w:type="spellEnd"/>
-      <w:r>
-        <w:t xml:space="preserve">} </w:t>
-      </w:r>
-      <w:r>
-        <w:t xml:space="preserve">no valor de </w:t>
-      </w:r>
-      <w:r>
-        <w:rPr>
-          <w:b/>
-        </w:rPr>
-        <w:t xml:space="preserve">R$ </w:t>
-      </w:r>
-      <w:r>
-        <w:rPr>
-          <w:b/>
-        </w:rPr>
-        <w:t>${</w:t>
-      </w:r>
-      <w:proofErr w:type="spellStart"/>
-      <w:r>
-        <w:rPr>
-          <w:b/>
-        </w:rPr>
-        <w:t>totalOrigem</w:t>
-      </w:r>
-      <w:proofErr w:type="spellEnd"/>
-      <w:r>
-        <w:rPr>
-          <w:b/>
-        </w:rPr>
-        <w:t>}</w:t>
-      </w:r>
-      <w:r>
-        <w:t xml:space="preserve"> conforme discriminado no Anexo Único deste Decreto</w:t>
-      </w:r>
-      <w:r>
-        <w:t>.</w:t>
-      </w:r>
-    </w:p>
-    <w:p>
-      <w:pPr>
-        <w:pStyle w:val="Standard"/>
-        <w:jc w:val="both"/>
-      </w:pPr>
-    </w:p>
-    <w:p>
-      <w:pPr>
-        <w:pStyle w:val="Standard"/>
-        <w:jc w:val="both"/>
-      </w:pPr>
-      <w:r>
-        <w:t>${/abertura}</w:t>
-      </w:r>
-    </w:p>
-    <w:p>
-      <w:pPr>
-        <w:pStyle w:val="Standard"/>
-        <w:jc w:val="both"/>
-      </w:pPr>
-      <w:r>
-        <w:t>${limite}</w:t>
-      </w:r>
-    </w:p>
-    <w:p>
-      <w:pPr>
-        <w:pStyle w:val="Standard"/>
-        <w:ind w:firstLine="1134"/>
-        <w:jc w:val="both"/>
-      </w:pPr>
-      <w:r>
-        <w:rPr>
-          <w:b/>
-        </w:rPr>
-        <w:t>Art. ${artigo}º</w:t>
-      </w:r>
-      <w:r>
-        <w:t xml:space="preserve"> O percentual de suplementação autorizado na Lei Orçamentária</w:t>
-      </w:r>
-      <w:r>
-        <w:t xml:space="preserve"> </w:t>
-      </w:r>
-      <w:r>
-        <w:t xml:space="preserve">alcança </w:t>
-      </w:r>
-      <w:r>
-        <w:t>${</w:t>
-      </w:r>
-      <w:proofErr w:type="spellStart"/>
-      <w:r>
-        <w:t>percentualLimite</w:t>
-      </w:r>
-      <w:proofErr w:type="spellEnd"/>
-      <w:r>
-        <w:t>}</w:t>
-      </w:r>
-      <w:r>
-        <w:rPr>
-          <w:b/>
-          <w:bCs/>
-        </w:rPr>
-        <w:t>%</w:t>
-      </w:r>
-      <w:r>
-        <w:t xml:space="preserve"> com este Decreto;</w:t>
-      </w:r>
-    </w:p>
-    <w:p>
-      <w:pPr>
-        <w:pStyle w:val="Standard"/>
-        <w:jc w:val="both"/>
-      </w:pPr>
-      <w:r>
-        <w:t>${/limite}</w:t>
-      </w:r>
-    </w:p>
-    <w:p>
-      <w:pPr>
-        <w:pStyle w:val="Standard"/>
-        <w:jc w:val="both"/>
-      </w:pPr>
-    </w:p>
-    <w:p>
-      <w:pPr>
-        <w:pStyle w:val="Standard"/>
-        <w:ind w:firstLine="1134"/>
-        <w:jc w:val="both"/>
-      </w:pPr>
-      <w:r>
-        <w:rPr>
-          <w:b/>
-        </w:rPr>
-        <w:t>Art. ${artigo}º</w:t>
-      </w:r>
-      <w:r>
-        <w:t xml:space="preserve"> O presente decreto entra em vigor na data de sua publicação.</w:t>
-      </w:r>
-    </w:p>
-    <w:p>
-      <w:pPr>
-        <w:pStyle w:val="Standard"/>
-        <w:ind w:firstLine="1134"/>
-        <w:jc w:val="both"/>
-      </w:pPr>
-    </w:p>
-    <w:p>
-      <w:pPr>
-        <w:pStyle w:val="Standard"/>
-        <w:ind w:firstLine="1134"/>
-        <w:jc w:val="both"/>
-      </w:pPr>
-    </w:p>
-    <w:p>
-      <w:pPr>
-        <w:pStyle w:val="Standard"/>
-        <w:ind w:firstLine="1080"/>
-        <w:jc w:val="both"/>
-      </w:pPr>
-      <w:r>
-        <w:rPr>
-          <w:b/>
-          <w:caps/>
-        </w:rPr>
-        <w:t>GABINETE DO PREFEITO MUNICIPAL DE INDEPENDÊNCIA,</w:t>
-      </w:r>
-      <w:r>
-        <w:rPr>
-          <w:b/>
-          <w:caps/>
-        </w:rPr>
-        <w:t xml:space="preserve"> </w:t>
-      </w:r>
-      <w:r>
-        <w:rPr>
-          <w:b/>
-          <w:caps/>
-        </w:rPr>
-        <w:t>${data</w:t>
-      </w:r>
-      <w:r>
-        <w:rPr>
-          <w:b/>
-          <w:caps/>
-        </w:rPr>
-        <w:t>Decreto</w:t>
-      </w:r>
-      <w:r>
-        <w:rPr>
-          <w:b/>
-          <w:caps/>
-        </w:rPr>
-        <w:t>}</w:t>
-      </w:r>
-      <w:r>
-        <w:rPr>
-          <w:b/>
-          <w:caps/>
-        </w:rPr>
-        <w:t>.</w:t>
-      </w:r>
-    </w:p>
-    <w:p>
-      <w:pPr>
-        <w:pStyle w:val="Standard"/>
-        <w:ind w:firstLine="1080"/>
-        <w:jc w:val="both"/>
-        <w:rPr>
-          <w:b/>
-        </w:rPr>
-      </w:pPr>
+        <w:rPr>
+          <w:b/>
+        </w:rPr>
+        <w:t>XXXXXX</w:t>
+      </w:r>
     </w:p>
     <w:p>
       <w:pPr>
@@ -722,84 +671,16 @@
     <w:p>
       <w:pPr>
         <w:pStyle w:val="Standard"/>
-        <w:jc w:val="center"/>
-        <w:rPr>
-          <w:b/>
-        </w:rPr>
-      </w:pPr>
-      <w:r>
-        <w:rPr>
-          <w:b/>
-        </w:rPr>
-        <w:t>XXXXXXXXXX</w:t>
-      </w:r>
-    </w:p>
-    <w:p>
-      <w:pPr>
-        <w:pStyle w:val="Standard"/>
-        <w:jc w:val="center"/>
-        <w:rPr>
-          <w:b/>
-        </w:rPr>
-      </w:pPr>
-      <w:r>
-        <w:rPr>
-          <w:b/>
-        </w:rPr>
-        <w:t xml:space="preserve"> </w:t>
-      </w:r>
-      <w:r>
-        <w:rPr>
-          <w:b/>
-        </w:rPr>
-        <w:t>XXXXXX</w:t>
-      </w:r>
-    </w:p>
-    <w:p>
-      <w:pPr>
-        <w:pStyle w:val="Standard"/>
-        <w:jc w:val="center"/>
-        <w:rPr>
-          <w:b/>
-        </w:rPr>
-      </w:pPr>
-    </w:p>
-    <w:p>
-      <w:pPr>
-        <w:pStyle w:val="Standard"/>
-        <w:jc w:val="center"/>
-        <w:rPr>
-          <w:b/>
-        </w:rPr>
-      </w:pPr>
-    </w:p>
-    <w:p>
-      <w:pPr>
-        <w:pStyle w:val="Standard"/>
-        <w:jc w:val="both"/>
-        <w:rPr>
-          <w:b/>
-        </w:rPr>
-      </w:pPr>
-      <w:r>
-        <w:rPr>
-          <w:b/>
-        </w:rPr>
-        <w:t xml:space="preserve">Registre – se, publique – se </w:t>
-      </w:r>
-      <w:proofErr w:type="gramStart"/>
-      <w:r>
-        <w:rPr>
-          <w:b/>
-        </w:rPr>
-        <w:t>e</w:t>
-      </w:r>
-      <w:proofErr w:type="gramEnd"/>
-      <w:r>
-        <w:rPr>
-          <w:b/>
-        </w:rPr>
-        <w:t xml:space="preserve"> cumpra-se.</w:t>
+        <w:jc w:val="both"/>
+        <w:rPr>
+          <w:b/>
+        </w:rPr>
+      </w:pPr>
+      <w:r>
+        <w:rPr>
+          <w:b/>
+        </w:rPr>
+        <w:t>Registre–se, publique–se e cumpra-se.</w:t>
       </w:r>
     </w:p>
     <w:p>
@@ -870,7 +751,6 @@
         <w:rPr>
           <w:b/>
         </w:rPr>
-        <w:lastRenderedPageBreak/>
         <w:br w:type="page"/>
       </w:r>
     </w:p>
@@ -921,41 +801,13 @@
         <w:rPr>
           <w:b/>
         </w:rPr>
-        <w:t xml:space="preserve">DE DECRETO Nº </w:t>
-      </w:r>
-      <w:r>
-        <w:rPr>
-          <w:b/>
-        </w:rPr>
-        <w:t>${</w:t>
-      </w:r>
-      <w:proofErr w:type="spellStart"/>
-      <w:r>
-        <w:rPr>
-          <w:b/>
-        </w:rPr>
-        <w:t>nrDecreto</w:t>
-      </w:r>
-      <w:proofErr w:type="spellEnd"/>
-      <w:r>
-        <w:rPr>
-          <w:b/>
-        </w:rPr>
-        <w:t>}/${</w:t>
-      </w:r>
-      <w:proofErr w:type="spellStart"/>
-      <w:r>
-        <w:rPr>
-          <w:b/>
-        </w:rPr>
-        <w:t>exercicio</w:t>
-      </w:r>
-      <w:proofErr w:type="spellEnd"/>
-      <w:r>
-        <w:rPr>
-          <w:b/>
-        </w:rPr>
-        <w:t>}</w:t>
+        <w:t xml:space="preserve">DECRETO Nº </w:t>
+      </w:r>
+      <w:r>
+        <w:rPr>
+          <w:b/>
+        </w:rPr>
+        <w:t>${nrDecreto}/${exercicio}</w:t>
       </w:r>
     </w:p>
     <w:p>
@@ -972,15 +824,7 @@
         </w:tabs>
       </w:pPr>
       <w:r>
-        <w:t>${</w:t>
-      </w:r>
-      <w:proofErr w:type="spellStart"/>
-      <w:r>
-        <w:t>itemAnexo</w:t>
-      </w:r>
-      <w:proofErr w:type="spellEnd"/>
-      <w:r>
-        <w:t>}</w:t>
+        <w:t>${itemAnexo}</w:t>
       </w:r>
     </w:p>
     <w:p>
@@ -999,86 +843,29 @@
           <w:b/>
           <w:bCs/>
         </w:rPr>
-        <w:t>${</w:t>
-      </w:r>
-      <w:proofErr w:type="spellStart"/>
-      <w:proofErr w:type="gramStart"/>
+        <w:t xml:space="preserve">${creditoTipo} </w:t>
+      </w:r>
       <w:r>
         <w:rPr>
           <w:b/>
           <w:bCs/>
         </w:rPr>
-        <w:t>creditoTipo</w:t>
-      </w:r>
-      <w:proofErr w:type="spellEnd"/>
+        <w:t xml:space="preserve"> </w:t>
+      </w:r>
       <w:r>
         <w:rPr>
           <w:b/>
           <w:bCs/>
         </w:rPr>
-        <w:t xml:space="preserve">} </w:t>
+        <w:t>em ${creditoRubrica}</w:t>
       </w:r>
       <w:r>
         <w:rPr>
           <w:b/>
           <w:bCs/>
         </w:rPr>
-        <w:t xml:space="preserve"> </w:t>
-      </w:r>
-      <w:r>
-        <w:rPr>
-          <w:b/>
-          <w:bCs/>
-        </w:rPr>
-        <w:t>em</w:t>
-      </w:r>
-      <w:proofErr w:type="gramEnd"/>
-      <w:r>
-        <w:rPr>
-          <w:b/>
-          <w:bCs/>
-        </w:rPr>
-        <w:t xml:space="preserve"> ${</w:t>
-      </w:r>
-      <w:proofErr w:type="spellStart"/>
-      <w:r>
-        <w:rPr>
-          <w:b/>
-          <w:bCs/>
-        </w:rPr>
-        <w:t>creditoRubrica</w:t>
-      </w:r>
-      <w:proofErr w:type="spellEnd"/>
-      <w:r>
-        <w:rPr>
-          <w:b/>
-          <w:bCs/>
-        </w:rPr>
-        <w:t>}</w:t>
-      </w:r>
-      <w:r>
-        <w:rPr>
-          <w:b/>
-          <w:bCs/>
-        </w:rPr>
         <w:tab/>
-        <w:t>R$ ${</w:t>
-      </w:r>
-      <w:proofErr w:type="spellStart"/>
-      <w:r>
-        <w:rPr>
-          <w:b/>
-          <w:bCs/>
-        </w:rPr>
-        <w:t>creditoValor</w:t>
-      </w:r>
-      <w:proofErr w:type="spellEnd"/>
-      <w:r>
-        <w:rPr>
-          <w:b/>
-          <w:bCs/>
-        </w:rPr>
-        <w:t>}</w:t>
+        <w:t>R$ ${creditoValor}</w:t>
       </w:r>
     </w:p>
     <w:p>
@@ -1097,39 +884,7 @@
           <w:i/>
           <w:iCs/>
         </w:rPr>
-        <w:t>Por ${</w:t>
-      </w:r>
-      <w:proofErr w:type="spellStart"/>
-      <w:r>
-        <w:rPr>
-          <w:i/>
-          <w:iCs/>
-        </w:rPr>
-        <w:t>origemTipo</w:t>
-      </w:r>
-      <w:proofErr w:type="spellEnd"/>
-      <w:r>
-        <w:rPr>
-          <w:i/>
-          <w:iCs/>
-        </w:rPr>
-        <w:t>} ${</w:t>
-      </w:r>
-      <w:proofErr w:type="spellStart"/>
-      <w:r>
-        <w:rPr>
-          <w:i/>
-          <w:iCs/>
-        </w:rPr>
-        <w:t>origemCodificacao</w:t>
-      </w:r>
-      <w:proofErr w:type="spellEnd"/>
-      <w:r>
-        <w:rPr>
-          <w:i/>
-          <w:iCs/>
-        </w:rPr>
-        <w:t>}</w:t>
+        <w:t>Por ${origemTipo} ${origemCodificacao}</w:t>
       </w:r>
       <w:r>
         <w:rPr>
@@ -1159,15 +914,7 @@
         </w:rPr>
       </w:pPr>
       <w:r>
-        <w:t>${/</w:t>
-      </w:r>
-      <w:proofErr w:type="spellStart"/>
-      <w:r>
-        <w:t>itemAnexo</w:t>
-      </w:r>
-      <w:proofErr w:type="spellEnd"/>
-      <w:r>
-        <w:t>}</w:t>
+        <w:t>${/itemAnexo}</w:t>
       </w:r>
     </w:p>
     <w:sectPr>

</xml_diff>

<commit_message>
fix: Atendido pedido da Eliane Paim para colocar um ponto final em vez do ponto e vírgula na última linha da origem do anexo único.
</commit_message>
<xml_diff>
--- a/public/templates/decreto.docx
+++ b/public/templates/decreto.docx
@@ -15,15 +15,24 @@
           <w:b/>
           <w:caps/>
         </w:rPr>
-        <w:t>DECRETO N.</w:t>
-      </w:r>
+        <w:t xml:space="preserve">DECRETO </w:t>
+      </w:r>
+      <w:proofErr w:type="spellStart"/>
       <w:r>
         <w:rPr>
           <w:b/>
           <w:caps/>
         </w:rPr>
+        <w:t>N.</w:t>
+      </w:r>
+      <w:r>
+        <w:rPr>
+          <w:b/>
+          <w:caps/>
+        </w:rPr>
         <w:t>°</w:t>
       </w:r>
+      <w:proofErr w:type="spellEnd"/>
       <w:r>
         <w:rPr>
           <w:b/>
@@ -198,8 +207,9 @@
           <w:sz w:val="24"/>
           <w:szCs w:val="24"/>
         </w:rPr>
-        <w:t>conformidade com a Lei Municipal N.°</w:t>
-      </w:r>
+        <w:t xml:space="preserve">conformidade com a Lei Municipal </w:t>
+      </w:r>
+      <w:proofErr w:type="spellStart"/>
       <w:r>
         <w:rPr>
           <w:rFonts w:ascii="Times New Roman" w:hAnsi="Times New Roman"/>
@@ -207,8 +217,9 @@
           <w:sz w:val="24"/>
           <w:szCs w:val="24"/>
         </w:rPr>
-        <w:t xml:space="preserve"> ${nrLei}</w:t>
-      </w:r>
+        <w:t>N.°</w:t>
+      </w:r>
+      <w:proofErr w:type="spellEnd"/>
       <w:r>
         <w:rPr>
           <w:rFonts w:ascii="Times New Roman" w:hAnsi="Times New Roman"/>
@@ -216,8 +227,9 @@
           <w:sz w:val="24"/>
           <w:szCs w:val="24"/>
         </w:rPr>
-        <w:t>, de</w:t>
-      </w:r>
+        <w:t xml:space="preserve"> ${</w:t>
+      </w:r>
+      <w:proofErr w:type="spellStart"/>
       <w:r>
         <w:rPr>
           <w:rFonts w:ascii="Times New Roman" w:hAnsi="Times New Roman"/>
@@ -225,8 +237,9 @@
           <w:sz w:val="24"/>
           <w:szCs w:val="24"/>
         </w:rPr>
-        <w:t xml:space="preserve"> </w:t>
-      </w:r>
+        <w:t>nrLei</w:t>
+      </w:r>
+      <w:proofErr w:type="spellEnd"/>
       <w:r>
         <w:rPr>
           <w:rFonts w:ascii="Times New Roman" w:hAnsi="Times New Roman"/>
@@ -234,7 +247,7 @@
           <w:sz w:val="24"/>
           <w:szCs w:val="24"/>
         </w:rPr>
-        <w:t>${dataLei}</w:t>
+        <w:t>}</w:t>
       </w:r>
       <w:r>
         <w:rPr>
@@ -243,6 +256,53 @@
           <w:sz w:val="24"/>
           <w:szCs w:val="24"/>
         </w:rPr>
+        <w:t>, de</w:t>
+      </w:r>
+      <w:r>
+        <w:rPr>
+          <w:rFonts w:ascii="Times New Roman" w:hAnsi="Times New Roman"/>
+          <w:b w:val="0"/>
+          <w:sz w:val="24"/>
+          <w:szCs w:val="24"/>
+        </w:rPr>
+        <w:t xml:space="preserve"> </w:t>
+      </w:r>
+      <w:r>
+        <w:rPr>
+          <w:rFonts w:ascii="Times New Roman" w:hAnsi="Times New Roman"/>
+          <w:b w:val="0"/>
+          <w:sz w:val="24"/>
+          <w:szCs w:val="24"/>
+        </w:rPr>
+        <w:t>${</w:t>
+      </w:r>
+      <w:proofErr w:type="spellStart"/>
+      <w:r>
+        <w:rPr>
+          <w:rFonts w:ascii="Times New Roman" w:hAnsi="Times New Roman"/>
+          <w:b w:val="0"/>
+          <w:sz w:val="24"/>
+          <w:szCs w:val="24"/>
+        </w:rPr>
+        <w:t>dataLei</w:t>
+      </w:r>
+      <w:proofErr w:type="spellEnd"/>
+      <w:r>
+        <w:rPr>
+          <w:rFonts w:ascii="Times New Roman" w:hAnsi="Times New Roman"/>
+          <w:b w:val="0"/>
+          <w:sz w:val="24"/>
+          <w:szCs w:val="24"/>
+        </w:rPr>
+        <w:t>}</w:t>
+      </w:r>
+      <w:r>
+        <w:rPr>
+          <w:rFonts w:ascii="Times New Roman" w:hAnsi="Times New Roman"/>
+          <w:b w:val="0"/>
+          <w:sz w:val="24"/>
+          <w:szCs w:val="24"/>
+        </w:rPr>
         <w:t>.</w:t>
       </w:r>
     </w:p>
@@ -322,7 +382,15 @@
         <w:t xml:space="preserve"> Fica aberto crédito </w:t>
       </w:r>
       <w:r>
-        <w:t>${tipoCredito}</w:t>
+        <w:t>${</w:t>
+      </w:r>
+      <w:proofErr w:type="spellStart"/>
+      <w:r>
+        <w:t>tipoCredito</w:t>
+      </w:r>
+      <w:proofErr w:type="spellEnd"/>
+      <w:r>
+        <w:t>}</w:t>
       </w:r>
       <w:r>
         <w:t xml:space="preserve"> </w:t>
@@ -333,6 +401,7 @@
       <w:r>
         <w:t>${</w:t>
       </w:r>
+      <w:proofErr w:type="spellStart"/>
       <w:r>
         <w:rPr>
           <w:u w:val="single"/>
@@ -351,6 +420,7 @@
         </w:rPr>
         <w:t>cio</w:t>
       </w:r>
+      <w:proofErr w:type="spellEnd"/>
       <w:r>
         <w:t xml:space="preserve">} </w:t>
       </w:r>
@@ -370,7 +440,21 @@
         <w:rPr>
           <w:b/>
         </w:rPr>
-        <w:t>${totalTipoCredito}</w:t>
+        <w:t>${</w:t>
+      </w:r>
+      <w:proofErr w:type="spellStart"/>
+      <w:r>
+        <w:rPr>
+          <w:b/>
+        </w:rPr>
+        <w:t>totalTipoCredito</w:t>
+      </w:r>
+      <w:proofErr w:type="spellEnd"/>
+      <w:r>
+        <w:rPr>
+          <w:b/>
+        </w:rPr>
+        <w:t>}</w:t>
       </w:r>
       <w:r>
         <w:t xml:space="preserve"> conforme discriminado no Anexo Único deste Decreto.</w:t>
@@ -413,7 +497,15 @@
         <w:t>caput</w:t>
       </w:r>
       <w:r>
-        <w:t xml:space="preserve"> ${tipoOrigem} </w:t>
+        <w:t xml:space="preserve"> ${</w:t>
+      </w:r>
+      <w:proofErr w:type="spellStart"/>
+      <w:r>
+        <w:t>tipoOrigem</w:t>
+      </w:r>
+      <w:proofErr w:type="spellEnd"/>
+      <w:r>
+        <w:t xml:space="preserve">} </w:t>
       </w:r>
       <w:r>
         <w:t xml:space="preserve">no valor de </w:t>
@@ -428,7 +520,21 @@
         <w:rPr>
           <w:b/>
         </w:rPr>
-        <w:t>${totalOrigem}</w:t>
+        <w:t>${</w:t>
+      </w:r>
+      <w:proofErr w:type="spellStart"/>
+      <w:r>
+        <w:rPr>
+          <w:b/>
+        </w:rPr>
+        <w:t>totalOrigem</w:t>
+      </w:r>
+      <w:proofErr w:type="spellEnd"/>
+      <w:r>
+        <w:rPr>
+          <w:b/>
+        </w:rPr>
+        <w:t>}</w:t>
       </w:r>
       <w:r>
         <w:t xml:space="preserve"> conforme discriminado no Anexo Único deste Decreto</w:t>
@@ -483,7 +589,15 @@
         <w:t xml:space="preserve">alcança </w:t>
       </w:r>
       <w:r>
-        <w:t>${percentualLimite}</w:t>
+        <w:t>${</w:t>
+      </w:r>
+      <w:proofErr w:type="spellStart"/>
+      <w:r>
+        <w:t>percentualLimite</w:t>
+      </w:r>
+      <w:proofErr w:type="spellEnd"/>
+      <w:r>
+        <w:t>}</w:t>
       </w:r>
       <w:r>
         <w:rPr>
@@ -807,7 +921,35 @@
         <w:rPr>
           <w:b/>
         </w:rPr>
-        <w:t>${nrDecreto}/${exercicio}</w:t>
+        <w:t>${</w:t>
+      </w:r>
+      <w:proofErr w:type="spellStart"/>
+      <w:r>
+        <w:rPr>
+          <w:b/>
+        </w:rPr>
+        <w:t>nrDecreto</w:t>
+      </w:r>
+      <w:proofErr w:type="spellEnd"/>
+      <w:r>
+        <w:rPr>
+          <w:b/>
+        </w:rPr>
+        <w:t>}/${</w:t>
+      </w:r>
+      <w:proofErr w:type="spellStart"/>
+      <w:r>
+        <w:rPr>
+          <w:b/>
+        </w:rPr>
+        <w:t>exercicio</w:t>
+      </w:r>
+      <w:proofErr w:type="spellEnd"/>
+      <w:r>
+        <w:rPr>
+          <w:b/>
+        </w:rPr>
+        <w:t>}</w:t>
       </w:r>
     </w:p>
     <w:p>
@@ -824,7 +966,15 @@
         </w:tabs>
       </w:pPr>
       <w:r>
-        <w:t>${itemAnexo}</w:t>
+        <w:t>${</w:t>
+      </w:r>
+      <w:proofErr w:type="spellStart"/>
+      <w:r>
+        <w:t>itemAnexo</w:t>
+      </w:r>
+      <w:proofErr w:type="spellEnd"/>
+      <w:r>
+        <w:t>}</w:t>
       </w:r>
     </w:p>
     <w:p>
@@ -843,13 +993,29 @@
           <w:b/>
           <w:bCs/>
         </w:rPr>
-        <w:t xml:space="preserve">${creditoTipo} </w:t>
-      </w:r>
+        <w:t>${</w:t>
+      </w:r>
+      <w:proofErr w:type="spellStart"/>
       <w:r>
         <w:rPr>
           <w:b/>
           <w:bCs/>
         </w:rPr>
+        <w:t>creditoTipo</w:t>
+      </w:r>
+      <w:proofErr w:type="spellEnd"/>
+      <w:r>
+        <w:rPr>
+          <w:b/>
+          <w:bCs/>
+        </w:rPr>
+        <w:t xml:space="preserve">} </w:t>
+      </w:r>
+      <w:r>
+        <w:rPr>
+          <w:b/>
+          <w:bCs/>
+        </w:rPr>
         <w:t xml:space="preserve"> </w:t>
       </w:r>
       <w:r>
@@ -857,15 +1023,47 @@
           <w:b/>
           <w:bCs/>
         </w:rPr>
-        <w:t>em ${creditoRubrica}</w:t>
-      </w:r>
+        <w:t>em ${</w:t>
+      </w:r>
+      <w:proofErr w:type="spellStart"/>
       <w:r>
         <w:rPr>
           <w:b/>
           <w:bCs/>
         </w:rPr>
+        <w:t>creditoRubrica</w:t>
+      </w:r>
+      <w:proofErr w:type="spellEnd"/>
+      <w:r>
+        <w:rPr>
+          <w:b/>
+          <w:bCs/>
+        </w:rPr>
+        <w:t>}</w:t>
+      </w:r>
+      <w:r>
+        <w:rPr>
+          <w:b/>
+          <w:bCs/>
+        </w:rPr>
         <w:tab/>
-        <w:t>R$ ${creditoValor}</w:t>
+        <w:t>R$ ${</w:t>
+      </w:r>
+      <w:proofErr w:type="spellStart"/>
+      <w:r>
+        <w:rPr>
+          <w:b/>
+          <w:bCs/>
+        </w:rPr>
+        <w:t>creditoValor</w:t>
+      </w:r>
+      <w:proofErr w:type="spellEnd"/>
+      <w:r>
+        <w:rPr>
+          <w:b/>
+          <w:bCs/>
+        </w:rPr>
+        <w:t>}</w:t>
       </w:r>
     </w:p>
     <w:p>
@@ -884,14 +1082,39 @@
           <w:i/>
           <w:iCs/>
         </w:rPr>
-        <w:t>Por ${origemTipo} ${origemCodificacao}</w:t>
-      </w:r>
+        <w:t>Por ${</w:t>
+      </w:r>
+      <w:proofErr w:type="spellStart"/>
       <w:r>
         <w:rPr>
           <w:i/>
           <w:iCs/>
         </w:rPr>
-        <w:t>;</w:t>
+        <w:t>origemTipo</w:t>
+      </w:r>
+      <w:proofErr w:type="spellEnd"/>
+      <w:r>
+        <w:rPr>
+          <w:i/>
+          <w:iCs/>
+        </w:rPr>
+        <w:t>} ${</w:t>
+      </w:r>
+      <w:proofErr w:type="spellStart"/>
+      <w:r>
+        <w:rPr>
+          <w:i/>
+          <w:iCs/>
+        </w:rPr>
+        <w:t>origemCodificacao</w:t>
+      </w:r>
+      <w:proofErr w:type="spellEnd"/>
+      <w:r>
+        <w:rPr>
+          <w:i/>
+          <w:iCs/>
+        </w:rPr>
+        <w:t>}</w:t>
       </w:r>
     </w:p>
     <w:p>
@@ -914,7 +1137,15 @@
         </w:rPr>
       </w:pPr>
       <w:r>
-        <w:t>${/itemAnexo}</w:t>
+        <w:t>${/</w:t>
+      </w:r>
+      <w:proofErr w:type="spellStart"/>
+      <w:r>
+        <w:t>itemAnexo</w:t>
+      </w:r>
+      <w:proofErr w:type="spellEnd"/>
+      <w:r>
+        <w:t>}</w:t>
       </w:r>
     </w:p>
     <w:sectPr>

</xml_diff>

<commit_message>
update: Alterado modelo de decreto.
</commit_message>
<xml_diff>
--- a/public/templates/decreto.docx
+++ b/public/templates/decreto.docx
@@ -1,6 +1,6 @@
 
 <file path=word/document.xml><?xml version="1.0" encoding="utf-8"?>
-<w:document xmlns:wpc="http://schemas.microsoft.com/office/word/2010/wordprocessingCanvas" xmlns:cx="http://schemas.microsoft.com/office/drawing/2014/chartex" xmlns:cx1="http://schemas.microsoft.com/office/drawing/2015/9/8/chartex" xmlns:cx2="http://schemas.microsoft.com/office/drawing/2015/10/21/chartex" xmlns:cx3="http://schemas.microsoft.com/office/drawing/2016/5/9/chartex" xmlns:cx4="http://schemas.microsoft.com/office/drawing/2016/5/10/chartex" xmlns:cx5="http://schemas.microsoft.com/office/drawing/2016/5/11/chartex" xmlns:cx6="http://schemas.microsoft.com/office/drawing/2016/5/12/chartex" xmlns:cx7="http://schemas.microsoft.com/office/drawing/2016/5/13/chartex" xmlns:cx8="http://schemas.microsoft.com/office/drawing/2016/5/14/chartex" xmlns:mc="http://schemas.openxmlformats.org/markup-compatibility/2006" xmlns:aink="http://schemas.microsoft.com/office/drawing/2016/ink" xmlns:am3d="http://schemas.microsoft.com/office/drawing/2017/model3d" xmlns:o="urn:schemas-microsoft-com:office:office" xmlns:oel="http://schemas.microsoft.com/office/2019/extlst" xmlns:r="http://schemas.openxmlformats.org/officeDocument/2006/relationships" xmlns:m="http://schemas.openxmlformats.org/officeDocument/2006/math" xmlns:v="urn:schemas-microsoft-com:vml" xmlns:wp14="http://schemas.microsoft.com/office/word/2010/wordprocessingDrawing" xmlns:wp="http://schemas.openxmlformats.org/drawingml/2006/wordprocessingDrawing" xmlns:w10="urn:schemas-microsoft-com:office:word" xmlns:w="http://schemas.openxmlformats.org/wordprocessingml/2006/main" xmlns:w14="http://schemas.microsoft.com/office/word/2010/wordml" xmlns:w15="http://schemas.microsoft.com/office/word/2012/wordml" xmlns:w16cex="http://schemas.microsoft.com/office/word/2018/wordml/cex" xmlns:w16cid="http://schemas.microsoft.com/office/word/2016/wordml/cid" xmlns:w16="http://schemas.microsoft.com/office/word/2018/wordml" xmlns:w16du="http://schemas.microsoft.com/office/word/2023/wordml/word16du" xmlns:w16sdtdh="http://schemas.microsoft.com/office/word/2020/wordml/sdtdatahash" xmlns:w16se="http://schemas.microsoft.com/office/word/2015/wordml/symex" xmlns:wpg="http://schemas.microsoft.com/office/word/2010/wordprocessingGroup" xmlns:wpi="http://schemas.microsoft.com/office/word/2010/wordprocessingInk" xmlns:wne="http://schemas.microsoft.com/office/word/2006/wordml" xmlns:wps="http://schemas.microsoft.com/office/word/2010/wordprocessingShape" mc:Ignorable="w14 w15 w16se w16cid w16 w16cex w16sdtdh w16du wp14">
+<w:document xmlns:wpc="http://schemas.microsoft.com/office/word/2010/wordprocessingCanvas" xmlns:cx="http://schemas.microsoft.com/office/drawing/2014/chartex" xmlns:cx1="http://schemas.microsoft.com/office/drawing/2015/9/8/chartex" xmlns:cx2="http://schemas.microsoft.com/office/drawing/2015/10/21/chartex" xmlns:cx3="http://schemas.microsoft.com/office/drawing/2016/5/9/chartex" xmlns:cx4="http://schemas.microsoft.com/office/drawing/2016/5/10/chartex" xmlns:cx5="http://schemas.microsoft.com/office/drawing/2016/5/11/chartex" xmlns:cx6="http://schemas.microsoft.com/office/drawing/2016/5/12/chartex" xmlns:cx7="http://schemas.microsoft.com/office/drawing/2016/5/13/chartex" xmlns:cx8="http://schemas.microsoft.com/office/drawing/2016/5/14/chartex" xmlns:mc="http://schemas.openxmlformats.org/markup-compatibility/2006" xmlns:aink="http://schemas.microsoft.com/office/drawing/2016/ink" xmlns:am3d="http://schemas.microsoft.com/office/drawing/2017/model3d" xmlns:o="urn:schemas-microsoft-com:office:office" xmlns:oel="http://schemas.microsoft.com/office/2019/extlst" xmlns:r="http://schemas.openxmlformats.org/officeDocument/2006/relationships" xmlns:m="http://schemas.openxmlformats.org/officeDocument/2006/math" xmlns:v="urn:schemas-microsoft-com:vml" xmlns:wp14="http://schemas.microsoft.com/office/word/2010/wordprocessingDrawing" xmlns:wp="http://schemas.openxmlformats.org/drawingml/2006/wordprocessingDrawing" xmlns:w10="urn:schemas-microsoft-com:office:word" xmlns:w="http://schemas.openxmlformats.org/wordprocessingml/2006/main" xmlns:w14="http://schemas.microsoft.com/office/word/2010/wordml" xmlns:w15="http://schemas.microsoft.com/office/word/2012/wordml" xmlns:w16cex="http://schemas.microsoft.com/office/word/2018/wordml/cex" xmlns:w16cid="http://schemas.microsoft.com/office/word/2016/wordml/cid" xmlns:w16="http://schemas.microsoft.com/office/word/2018/wordml" xmlns:w16du="http://schemas.microsoft.com/office/word/2023/wordml/word16du" xmlns:w16sdtdh="http://schemas.microsoft.com/office/word/2020/wordml/sdtdatahash" xmlns:w16sdtfl="http://schemas.microsoft.com/office/word/2024/wordml/sdtformatlock" xmlns:w16se="http://schemas.microsoft.com/office/word/2015/wordml/symex" xmlns:wpg="http://schemas.microsoft.com/office/word/2010/wordprocessingGroup" xmlns:wpi="http://schemas.microsoft.com/office/word/2010/wordprocessingInk" xmlns:wne="http://schemas.microsoft.com/office/word/2006/wordml" xmlns:wps="http://schemas.microsoft.com/office/word/2010/wordprocessingShape" mc:Ignorable="w14 w15 w16se w16cid w16 w16cex w16sdtdh w16sdtfl w16du wp14">
   <w:body>
     <w:p>
       <w:pPr>
@@ -152,27 +152,11 @@
       </w:pPr>
       <w:r>
         <w:rPr>
-          <w:rFonts w:ascii="Times New Roman" w:hAnsi="Times New Roman"/>
+          <w:rFonts w:ascii="Times New Roman" w:eastAsia="Times New Roman" w:hAnsi="Times New Roman" w:cs="Times New Roman"/>
           <w:sz w:val="24"/>
           <w:szCs w:val="24"/>
         </w:rPr>
-        <w:t>XXXXXXXXXX</w:t>
-      </w:r>
-      <w:r>
-        <w:rPr>
-          <w:rFonts w:ascii="Times New Roman" w:hAnsi="Times New Roman"/>
-          <w:sz w:val="24"/>
-          <w:szCs w:val="24"/>
-        </w:rPr>
-        <w:t xml:space="preserve">, </w:t>
-      </w:r>
-      <w:r>
-        <w:rPr>
-          <w:rFonts w:ascii="Times New Roman" w:hAnsi="Times New Roman"/>
-          <w:sz w:val="24"/>
-          <w:szCs w:val="24"/>
-        </w:rPr>
-        <w:t xml:space="preserve">XXXXXXXXXX </w:t>
+        <w:t xml:space="preserve">EDUARDO MARASCA, PREFEITO </w:t>
       </w:r>
       <w:r>
         <w:rPr>
@@ -402,6 +386,7 @@
         <w:t>${</w:t>
       </w:r>
       <w:proofErr w:type="spellStart"/>
+      <w:proofErr w:type="gramStart"/>
       <w:r>
         <w:rPr>
           <w:u w:val="single"/>
@@ -428,6 +413,90 @@
         <w:t xml:space="preserve"> </w:t>
       </w:r>
       <w:r>
+        <w:t>no</w:t>
+      </w:r>
+      <w:proofErr w:type="gramEnd"/>
+      <w:r>
+        <w:t xml:space="preserve"> valor de </w:t>
+      </w:r>
+      <w:r>
+        <w:rPr>
+          <w:b/>
+        </w:rPr>
+        <w:t xml:space="preserve">R$ </w:t>
+      </w:r>
+      <w:r>
+        <w:rPr>
+          <w:b/>
+        </w:rPr>
+        <w:t>${</w:t>
+      </w:r>
+      <w:proofErr w:type="spellStart"/>
+      <w:r>
+        <w:rPr>
+          <w:b/>
+        </w:rPr>
+        <w:t>totalTipoCredito</w:t>
+      </w:r>
+      <w:proofErr w:type="spellEnd"/>
+      <w:r>
+        <w:rPr>
+          <w:b/>
+        </w:rPr>
+        <w:t>}</w:t>
+      </w:r>
+      <w:r>
+        <w:t xml:space="preserve"> conforme discriminado no Anexo Único deste Decreto.</w:t>
+      </w:r>
+    </w:p>
+    <w:p>
+      <w:pPr>
+        <w:pStyle w:val="Standard"/>
+        <w:jc w:val="both"/>
+        <w:rPr>
+          <w:b/>
+        </w:rPr>
+      </w:pPr>
+    </w:p>
+    <w:p>
+      <w:pPr>
+        <w:pStyle w:val="Standard"/>
+        <w:ind w:left="425" w:firstLine="709"/>
+        <w:jc w:val="both"/>
+      </w:pPr>
+      <w:r>
+        <w:rPr>
+          <w:b/>
+        </w:rPr>
+        <w:t>Parágrafo Único</w:t>
+      </w:r>
+      <w:r>
+        <w:rPr>
+          <w:b/>
+        </w:rPr>
+        <w:t xml:space="preserve"> </w:t>
+      </w:r>
+      <w:r>
+        <w:t xml:space="preserve">Servirá de recurso para o crédito aberto no </w:t>
+      </w:r>
+      <w:r>
+        <w:rPr>
+          <w:i/>
+        </w:rPr>
+        <w:t>caput</w:t>
+      </w:r>
+      <w:r>
+        <w:t xml:space="preserve"> ${</w:t>
+      </w:r>
+      <w:proofErr w:type="spellStart"/>
+      <w:r>
+        <w:t>tipoOrigem</w:t>
+      </w:r>
+      <w:proofErr w:type="spellEnd"/>
+      <w:r>
+        <w:t xml:space="preserve">} </w:t>
+      </w:r>
+      <w:r>
         <w:t xml:space="preserve">no valor de </w:t>
       </w:r>
       <w:r>
@@ -447,7 +516,7 @@
         <w:rPr>
           <w:b/>
         </w:rPr>
-        <w:t>totalTipoCredito</w:t>
+        <w:t>totalOrigem</w:t>
       </w:r>
       <w:proofErr w:type="spellEnd"/>
       <w:r>
@@ -457,344 +526,325 @@
         <w:t>}</w:t>
       </w:r>
       <w:r>
-        <w:t xml:space="preserve"> conforme discriminado no Anexo Único deste Decreto.</w:t>
-      </w:r>
-    </w:p>
-    <w:p>
-      <w:pPr>
-        <w:pStyle w:val="Standard"/>
-        <w:jc w:val="both"/>
-        <w:rPr>
-          <w:b/>
-        </w:rPr>
-      </w:pPr>
-    </w:p>
-    <w:p>
-      <w:pPr>
-        <w:pStyle w:val="Standard"/>
-        <w:ind w:left="425" w:firstLine="709"/>
-        <w:jc w:val="both"/>
-      </w:pPr>
-      <w:r>
-        <w:rPr>
-          <w:b/>
-        </w:rPr>
-        <w:t>Parágrafo Único</w:t>
-      </w:r>
-      <w:r>
-        <w:rPr>
-          <w:b/>
-        </w:rPr>
+        <w:t xml:space="preserve"> conforme discriminado no Anexo Único deste Decreto</w:t>
+      </w:r>
+      <w:r>
+        <w:t>.</w:t>
+      </w:r>
+    </w:p>
+    <w:p>
+      <w:pPr>
+        <w:pStyle w:val="Standard"/>
+        <w:jc w:val="both"/>
+      </w:pPr>
+    </w:p>
+    <w:p>
+      <w:pPr>
+        <w:pStyle w:val="Standard"/>
+        <w:jc w:val="both"/>
+      </w:pPr>
+      <w:r>
+        <w:t>${/abertura}</w:t>
+      </w:r>
+    </w:p>
+    <w:p>
+      <w:pPr>
+        <w:pStyle w:val="Standard"/>
+        <w:jc w:val="both"/>
+      </w:pPr>
+      <w:r>
+        <w:t>${limite}</w:t>
+      </w:r>
+    </w:p>
+    <w:p>
+      <w:pPr>
+        <w:pStyle w:val="Standard"/>
+        <w:ind w:firstLine="1134"/>
+        <w:jc w:val="both"/>
+      </w:pPr>
+      <w:r>
+        <w:rPr>
+          <w:b/>
+        </w:rPr>
+        <w:t>Art. ${artigo}º</w:t>
+      </w:r>
+      <w:r>
+        <w:t xml:space="preserve"> O percentual de suplementação autorizado na Lei Orçamentária</w:t>
+      </w:r>
+      <w:r>
         <w:t xml:space="preserve"> </w:t>
       </w:r>
       <w:r>
-        <w:t xml:space="preserve">Servirá de recurso para o crédito aberto no </w:t>
-      </w:r>
-      <w:r>
-        <w:rPr>
+        <w:t xml:space="preserve">alcança </w:t>
+      </w:r>
+      <w:r>
+        <w:t>${</w:t>
+      </w:r>
+      <w:proofErr w:type="spellStart"/>
+      <w:r>
+        <w:t>percentualLimite</w:t>
+      </w:r>
+      <w:proofErr w:type="spellEnd"/>
+      <w:r>
+        <w:t>}</w:t>
+      </w:r>
+      <w:r>
+        <w:rPr>
+          <w:b/>
+          <w:bCs/>
+        </w:rPr>
+        <w:t>%</w:t>
+      </w:r>
+      <w:r>
+        <w:t xml:space="preserve"> com este Decreto</w:t>
+      </w:r>
+      <w:r>
+        <w:t>.</w:t>
+      </w:r>
+    </w:p>
+    <w:p>
+      <w:pPr>
+        <w:pStyle w:val="Standard"/>
+        <w:jc w:val="both"/>
+      </w:pPr>
+      <w:r>
+        <w:t>${/limite}</w:t>
+      </w:r>
+    </w:p>
+    <w:p>
+      <w:pPr>
+        <w:pStyle w:val="Standard"/>
+        <w:jc w:val="both"/>
+      </w:pPr>
+    </w:p>
+    <w:p>
+      <w:pPr>
+        <w:pStyle w:val="Standard"/>
+        <w:ind w:firstLine="1134"/>
+        <w:jc w:val="both"/>
+      </w:pPr>
+      <w:r>
+        <w:rPr>
+          <w:b/>
+        </w:rPr>
+        <w:t>Art. ${artigo}º</w:t>
+      </w:r>
+      <w:r>
+        <w:t xml:space="preserve"> O presente decreto entra em vigor na data de sua publicação.</w:t>
+      </w:r>
+    </w:p>
+    <w:p>
+      <w:pPr>
+        <w:pStyle w:val="Standard"/>
+        <w:ind w:firstLine="1134"/>
+        <w:jc w:val="both"/>
+      </w:pPr>
+    </w:p>
+    <w:p>
+      <w:pPr>
+        <w:pStyle w:val="Standard"/>
+        <w:ind w:firstLine="1080"/>
+        <w:jc w:val="both"/>
+      </w:pPr>
+      <w:r>
+        <w:rPr>
+          <w:b/>
+          <w:caps/>
+        </w:rPr>
+        <w:t>GABINETE DO PREFEITO MUNICIPAL DE INDEPENDÊNCIA,</w:t>
+      </w:r>
+      <w:r>
+        <w:rPr>
+          <w:b/>
+          <w:caps/>
+        </w:rPr>
+        <w:t xml:space="preserve"> </w:t>
+      </w:r>
+      <w:r>
+        <w:rPr>
+          <w:b/>
+          <w:caps/>
+        </w:rPr>
+        <w:t>${data</w:t>
+      </w:r>
+      <w:r>
+        <w:rPr>
+          <w:b/>
+          <w:caps/>
+        </w:rPr>
+        <w:t>Decreto</w:t>
+      </w:r>
+      <w:r>
+        <w:rPr>
+          <w:b/>
+          <w:caps/>
+        </w:rPr>
+        <w:t>}</w:t>
+      </w:r>
+      <w:r>
+        <w:rPr>
+          <w:b/>
+          <w:caps/>
+        </w:rPr>
+        <w:t>.</w:t>
+      </w:r>
+    </w:p>
+    <w:p>
+      <w:pPr>
+        <w:pStyle w:val="Standard"/>
+        <w:ind w:firstLine="1080"/>
+        <w:jc w:val="both"/>
+        <w:rPr>
+          <w:b/>
+        </w:rPr>
+      </w:pPr>
+    </w:p>
+    <w:p>
+      <w:pPr>
+        <w:pStyle w:val="Standard"/>
+        <w:jc w:val="center"/>
+        <w:rPr>
+          <w:b/>
+        </w:rPr>
+      </w:pPr>
+    </w:p>
+    <w:p>
+      <w:pPr>
+        <w:pStyle w:val="Standard"/>
+        <w:jc w:val="center"/>
+        <w:rPr>
+          <w:b/>
+        </w:rPr>
+      </w:pPr>
+    </w:p>
+    <w:p>
+      <w:pPr>
+        <w:pStyle w:val="Standard"/>
+        <w:jc w:val="center"/>
+        <w:rPr>
+          <w:b/>
+        </w:rPr>
+      </w:pPr>
+      <w:r>
+        <w:rPr>
+          <w:b/>
+        </w:rPr>
+        <w:t>EDUARDO MARASCA</w:t>
+      </w:r>
+    </w:p>
+    <w:p>
+      <w:pPr>
+        <w:pStyle w:val="Standard"/>
+        <w:jc w:val="center"/>
+        <w:rPr>
+          <w:bCs/>
+        </w:rPr>
+      </w:pPr>
+      <w:r>
+        <w:rPr>
+          <w:b/>
+        </w:rPr>
+        <w:t xml:space="preserve"> </w:t>
+      </w:r>
+      <w:r>
+        <w:rPr>
+          <w:bCs/>
+        </w:rPr>
+        <w:t>Prefeito Municipal</w:t>
+      </w:r>
+    </w:p>
+    <w:p>
+      <w:pPr>
+        <w:pStyle w:val="Standard"/>
+        <w:jc w:val="center"/>
+        <w:rPr>
+          <w:b/>
+        </w:rPr>
+      </w:pPr>
+    </w:p>
+    <w:p>
+      <w:pPr>
+        <w:pStyle w:val="Standard"/>
+        <w:jc w:val="center"/>
+        <w:rPr>
+          <w:b/>
+        </w:rPr>
+      </w:pPr>
+    </w:p>
+    <w:p>
+      <w:pPr>
+        <w:pStyle w:val="Standard"/>
+        <w:ind w:right="85"/>
+        <w:jc w:val="both"/>
+        <w:rPr>
+          <w:b/>
           <w:i/>
-        </w:rPr>
-        <w:t>caput</w:t>
-      </w:r>
-      <w:r>
-        <w:t xml:space="preserve"> ${</w:t>
-      </w:r>
-      <w:proofErr w:type="spellStart"/>
-      <w:r>
-        <w:t>tipoOrigem</w:t>
-      </w:r>
-      <w:proofErr w:type="spellEnd"/>
-      <w:r>
-        <w:t xml:space="preserve">} </w:t>
-      </w:r>
-      <w:r>
-        <w:t xml:space="preserve">no valor de </w:t>
-      </w:r>
-      <w:r>
-        <w:rPr>
-          <w:b/>
-        </w:rPr>
-        <w:t xml:space="preserve">R$ </w:t>
-      </w:r>
-      <w:r>
-        <w:rPr>
-          <w:b/>
-        </w:rPr>
-        <w:t>${</w:t>
-      </w:r>
-      <w:proofErr w:type="spellStart"/>
-      <w:r>
-        <w:rPr>
-          <w:b/>
-        </w:rPr>
-        <w:t>totalOrigem</w:t>
-      </w:r>
-      <w:proofErr w:type="spellEnd"/>
-      <w:r>
-        <w:rPr>
-          <w:b/>
-        </w:rPr>
-        <w:t>}</w:t>
-      </w:r>
-      <w:r>
-        <w:t xml:space="preserve"> conforme discriminado no Anexo Único deste Decreto</w:t>
-      </w:r>
-      <w:r>
-        <w:t>.</w:t>
-      </w:r>
-    </w:p>
-    <w:p>
-      <w:pPr>
-        <w:pStyle w:val="Standard"/>
-        <w:jc w:val="both"/>
-      </w:pPr>
-    </w:p>
-    <w:p>
-      <w:pPr>
-        <w:pStyle w:val="Standard"/>
-        <w:jc w:val="both"/>
-      </w:pPr>
-      <w:r>
-        <w:t>${/abertura}</w:t>
-      </w:r>
-    </w:p>
-    <w:p>
-      <w:pPr>
-        <w:pStyle w:val="Standard"/>
-        <w:jc w:val="both"/>
-      </w:pPr>
-      <w:r>
-        <w:t>${limite}</w:t>
-      </w:r>
-    </w:p>
-    <w:p>
-      <w:pPr>
-        <w:pStyle w:val="Standard"/>
-        <w:ind w:firstLine="1134"/>
-        <w:jc w:val="both"/>
-      </w:pPr>
-      <w:r>
-        <w:rPr>
-          <w:b/>
-        </w:rPr>
-        <w:t>Art. ${artigo}º</w:t>
-      </w:r>
-      <w:r>
-        <w:t xml:space="preserve"> O percentual de suplementação autorizado na Lei Orçamentária</w:t>
-      </w:r>
-      <w:r>
-        <w:t xml:space="preserve"> </w:t>
-      </w:r>
-      <w:r>
-        <w:t xml:space="preserve">alcança </w:t>
-      </w:r>
-      <w:r>
-        <w:t>${</w:t>
-      </w:r>
-      <w:proofErr w:type="spellStart"/>
-      <w:r>
-        <w:t>percentualLimite</w:t>
-      </w:r>
-      <w:proofErr w:type="spellEnd"/>
-      <w:r>
-        <w:t>}</w:t>
-      </w:r>
-      <w:r>
-        <w:rPr>
-          <w:b/>
-          <w:bCs/>
-        </w:rPr>
-        <w:t>%</w:t>
-      </w:r>
-      <w:r>
-        <w:t xml:space="preserve"> com este Decreto</w:t>
-      </w:r>
-      <w:r>
-        <w:t>.</w:t>
-      </w:r>
-    </w:p>
-    <w:p>
-      <w:pPr>
-        <w:pStyle w:val="Standard"/>
-        <w:jc w:val="both"/>
-      </w:pPr>
-      <w:r>
-        <w:t>${/limite}</w:t>
-      </w:r>
-    </w:p>
-    <w:p>
-      <w:pPr>
-        <w:pStyle w:val="Standard"/>
-        <w:jc w:val="both"/>
-      </w:pPr>
-    </w:p>
-    <w:p>
-      <w:pPr>
-        <w:pStyle w:val="Standard"/>
-        <w:ind w:firstLine="1134"/>
-        <w:jc w:val="both"/>
-      </w:pPr>
-      <w:r>
-        <w:rPr>
-          <w:b/>
-        </w:rPr>
-        <w:t>Art. ${artigo}º</w:t>
-      </w:r>
-      <w:r>
-        <w:t xml:space="preserve"> O presente decreto entra em vigor na data de sua publicação.</w:t>
-      </w:r>
-    </w:p>
-    <w:p>
-      <w:pPr>
-        <w:pStyle w:val="Standard"/>
-        <w:ind w:firstLine="1134"/>
-        <w:jc w:val="both"/>
-      </w:pPr>
-    </w:p>
-    <w:p>
-      <w:pPr>
-        <w:pStyle w:val="Standard"/>
-        <w:ind w:firstLine="1080"/>
-        <w:jc w:val="both"/>
-      </w:pPr>
-      <w:r>
-        <w:rPr>
-          <w:b/>
-          <w:caps/>
-        </w:rPr>
-        <w:t>GABINETE DO PREFEITO MUNICIPAL DE INDEPENDÊNCIA,</w:t>
-      </w:r>
-      <w:r>
-        <w:rPr>
-          <w:b/>
-          <w:caps/>
-        </w:rPr>
-        <w:t xml:space="preserve"> </w:t>
-      </w:r>
-      <w:r>
-        <w:rPr>
-          <w:b/>
-          <w:caps/>
-        </w:rPr>
-        <w:t>${data</w:t>
-      </w:r>
-      <w:r>
-        <w:rPr>
-          <w:b/>
-          <w:caps/>
-        </w:rPr>
-        <w:t>Decreto</w:t>
-      </w:r>
-      <w:r>
-        <w:rPr>
-          <w:b/>
-          <w:caps/>
-        </w:rPr>
-        <w:t>}</w:t>
-      </w:r>
-      <w:r>
-        <w:rPr>
-          <w:b/>
-          <w:caps/>
-        </w:rPr>
-        <w:t>.</w:t>
-      </w:r>
-    </w:p>
-    <w:p>
-      <w:pPr>
-        <w:pStyle w:val="Standard"/>
-        <w:ind w:firstLine="1080"/>
-        <w:jc w:val="both"/>
-        <w:rPr>
-          <w:b/>
-        </w:rPr>
-      </w:pPr>
-    </w:p>
-    <w:p>
-      <w:pPr>
-        <w:pStyle w:val="Standard"/>
-        <w:jc w:val="center"/>
-        <w:rPr>
-          <w:b/>
-        </w:rPr>
-      </w:pPr>
-    </w:p>
-    <w:p>
-      <w:pPr>
-        <w:pStyle w:val="Standard"/>
-        <w:jc w:val="center"/>
-        <w:rPr>
-          <w:b/>
-        </w:rPr>
-      </w:pPr>
-    </w:p>
-    <w:p>
-      <w:pPr>
-        <w:pStyle w:val="Standard"/>
-        <w:jc w:val="center"/>
-        <w:rPr>
-          <w:b/>
-        </w:rPr>
-      </w:pPr>
-      <w:r>
-        <w:rPr>
-          <w:b/>
-        </w:rPr>
-        <w:t>XXXXXXXXXX</w:t>
-      </w:r>
-    </w:p>
-    <w:p>
-      <w:pPr>
-        <w:pStyle w:val="Standard"/>
-        <w:jc w:val="center"/>
-        <w:rPr>
-          <w:b/>
-        </w:rPr>
-      </w:pPr>
-      <w:r>
-        <w:rPr>
-          <w:b/>
-        </w:rPr>
-        <w:t xml:space="preserve"> </w:t>
-      </w:r>
-      <w:r>
-        <w:rPr>
-          <w:b/>
-        </w:rPr>
-        <w:t>XXXXXX</w:t>
-      </w:r>
-    </w:p>
-    <w:p>
-      <w:pPr>
-        <w:pStyle w:val="Standard"/>
-        <w:jc w:val="center"/>
-        <w:rPr>
-          <w:b/>
-        </w:rPr>
-      </w:pPr>
-    </w:p>
-    <w:p>
-      <w:pPr>
-        <w:pStyle w:val="Standard"/>
-        <w:jc w:val="center"/>
-        <w:rPr>
-          <w:b/>
-        </w:rPr>
-      </w:pPr>
-    </w:p>
-    <w:p>
-      <w:pPr>
-        <w:pStyle w:val="Standard"/>
-        <w:jc w:val="both"/>
-        <w:rPr>
-          <w:b/>
-        </w:rPr>
-      </w:pPr>
-      <w:r>
-        <w:rPr>
-          <w:b/>
-        </w:rPr>
-        <w:t>Registre–se, publique–se e cumpra-se.</w:t>
+          <w:lang w:val="en-US"/>
+        </w:rPr>
+      </w:pPr>
+      <w:r>
+        <w:rPr>
+          <w:rFonts w:ascii="Times New Roman" w:eastAsia="Times New Roman" w:hAnsi="Times New Roman" w:cs="Times New Roman"/>
+          <w:b/>
+          <w:lang w:val="en-US"/>
+        </w:rPr>
+        <w:t xml:space="preserve">Mauri Guilherme Richter                                        </w:t>
+      </w:r>
+      <w:r>
+        <w:rPr>
+          <w:b/>
+          <w:bCs/>
+          <w:lang w:val="en-US"/>
+        </w:rPr>
+        <w:t>D</w:t>
+      </w:r>
+      <w:r>
+        <w:rPr>
+          <w:b/>
+          <w:bCs/>
+          <w:lang w:val="en-US"/>
+        </w:rPr>
+        <w:t>ilson</w:t>
+      </w:r>
+      <w:r>
+        <w:rPr>
+          <w:b/>
+          <w:bCs/>
+          <w:lang w:val="en-US"/>
+        </w:rPr>
+        <w:t xml:space="preserve"> J</w:t>
+      </w:r>
+      <w:r>
+        <w:rPr>
+          <w:b/>
+          <w:bCs/>
+          <w:lang w:val="en-US"/>
+        </w:rPr>
+        <w:t>osé</w:t>
+      </w:r>
+      <w:r>
+        <w:rPr>
+          <w:b/>
+          <w:bCs/>
+          <w:lang w:val="en-US"/>
+        </w:rPr>
+        <w:t xml:space="preserve"> W</w:t>
+      </w:r>
+      <w:r>
+        <w:rPr>
+          <w:b/>
+          <w:bCs/>
+          <w:lang w:val="en-US"/>
+        </w:rPr>
+        <w:t>elter</w:t>
+      </w:r>
+      <w:r>
+        <w:rPr>
+          <w:rFonts w:ascii="Times New Roman" w:eastAsia="Times New Roman" w:hAnsi="Times New Roman" w:cs="Times New Roman"/>
+          <w:b/>
+          <w:lang w:val="en-US"/>
+        </w:rPr>
+        <w:t xml:space="preserve">                                     </w:t>
       </w:r>
     </w:p>
     <w:p>
@@ -806,50 +856,91 @@
           <w:i/>
         </w:rPr>
       </w:pPr>
-    </w:p>
-    <w:p>
-      <w:pPr>
-        <w:pStyle w:val="Standard"/>
-        <w:ind w:right="85"/>
-        <w:jc w:val="both"/>
+      <w:r>
         <w:rPr>
           <w:b/>
           <w:i/>
         </w:rPr>
-      </w:pPr>
-    </w:p>
-    <w:p>
-      <w:pPr>
-        <w:pStyle w:val="Standard"/>
-        <w:ind w:right="85"/>
-        <w:jc w:val="both"/>
-        <w:rPr>
-          <w:b/>
-          <w:i/>
-        </w:rPr>
-      </w:pPr>
-      <w:r>
-        <w:rPr>
-          <w:b/>
-          <w:i/>
-        </w:rPr>
-        <w:t>XXXXXXXXX</w:t>
-      </w:r>
-    </w:p>
-    <w:p>
-      <w:pPr>
-        <w:pStyle w:val="Standard"/>
-        <w:jc w:val="both"/>
-        <w:rPr>
-          <w:b/>
-        </w:rPr>
-      </w:pPr>
-      <w:r>
-        <w:rPr>
-          <w:b/>
-          <w:i/>
-        </w:rPr>
-        <w:t>Secretário de Administração</w:t>
+        <w:t>Secretário de Administração                                     Secretário da Fazenda</w:t>
+      </w:r>
+    </w:p>
+    <w:p>
+      <w:pPr>
+        <w:pStyle w:val="Standard"/>
+        <w:jc w:val="both"/>
+        <w:rPr>
+          <w:rFonts w:ascii="Times New Roman" w:eastAsia="Times New Roman" w:hAnsi="Times New Roman" w:cs="Times New Roman"/>
+          <w:b/>
+        </w:rPr>
+      </w:pPr>
+    </w:p>
+    <w:p>
+      <w:pPr>
+        <w:pStyle w:val="Standard"/>
+        <w:jc w:val="both"/>
+        <w:rPr>
+          <w:rFonts w:ascii="Times New Roman" w:eastAsia="Times New Roman" w:hAnsi="Times New Roman" w:cs="Times New Roman"/>
+          <w:b/>
+        </w:rPr>
+      </w:pPr>
+    </w:p>
+    <w:p>
+      <w:pPr>
+        <w:pStyle w:val="Standard"/>
+        <w:jc w:val="both"/>
+        <w:rPr>
+          <w:rFonts w:ascii="Times New Roman" w:eastAsia="Times New Roman" w:hAnsi="Times New Roman" w:cs="Times New Roman"/>
+          <w:b/>
+        </w:rPr>
+      </w:pPr>
+    </w:p>
+    <w:p>
+      <w:pPr>
+        <w:pStyle w:val="Standard"/>
+        <w:jc w:val="both"/>
+        <w:rPr>
+          <w:rFonts w:ascii="Times New Roman" w:eastAsia="Times New Roman" w:hAnsi="Times New Roman" w:cs="Times New Roman"/>
+          <w:b/>
+        </w:rPr>
+      </w:pPr>
+    </w:p>
+    <w:p>
+      <w:pPr>
+        <w:pStyle w:val="Standard"/>
+        <w:jc w:val="both"/>
+        <w:rPr>
+          <w:rFonts w:ascii="Times New Roman" w:eastAsia="Times New Roman" w:hAnsi="Times New Roman" w:cs="Times New Roman"/>
+          <w:b/>
+        </w:rPr>
+      </w:pPr>
+    </w:p>
+    <w:p>
+      <w:pPr>
+        <w:pStyle w:val="Standard"/>
+        <w:jc w:val="both"/>
+        <w:rPr>
+          <w:b/>
+        </w:rPr>
+      </w:pPr>
+      <w:r>
+        <w:rPr>
+          <w:b/>
+        </w:rPr>
+        <w:t xml:space="preserve">Registre–se, publique–se </w:t>
+      </w:r>
+      <w:proofErr w:type="gramStart"/>
+      <w:r>
+        <w:rPr>
+          <w:b/>
+        </w:rPr>
+        <w:t>e</w:t>
+      </w:r>
+      <w:proofErr w:type="gramEnd"/>
+      <w:r>
+        <w:rPr>
+          <w:b/>
+        </w:rPr>
+        <w:t xml:space="preserve"> cumpra-se.</w:t>
       </w:r>
     </w:p>
     <w:p>
@@ -865,6 +956,7 @@
         <w:rPr>
           <w:b/>
         </w:rPr>
+        <w:lastRenderedPageBreak/>
         <w:br w:type="page"/>
       </w:r>
     </w:p>
@@ -876,12 +968,8 @@
           <w:b/>
         </w:rPr>
         <w:sectPr>
-          <w:headerReference w:type="even" r:id="rId6"/>
-          <w:headerReference w:type="default" r:id="rId7"/>
-          <w:footerReference w:type="even" r:id="rId8"/>
-          <w:footerReference w:type="default" r:id="rId9"/>
-          <w:headerReference w:type="first" r:id="rId10"/>
-          <w:footerReference w:type="first" r:id="rId11"/>
+          <w:headerReference w:type="default" r:id="rId6"/>
+          <w:footerReference w:type="default" r:id="rId7"/>
           <w:pgSz w:w="11906" w:h="16838"/>
           <w:pgMar w:top="2835" w:right="1418" w:bottom="1418" w:left="1418" w:header="720" w:footer="720" w:gutter="0"/>
           <w:cols w:space="720"/>
@@ -996,6 +1084,7 @@
         <w:t>${</w:t>
       </w:r>
       <w:proofErr w:type="spellStart"/>
+      <w:proofErr w:type="gramStart"/>
       <w:r>
         <w:rPr>
           <w:b/>
@@ -1023,7 +1112,15 @@
           <w:b/>
           <w:bCs/>
         </w:rPr>
-        <w:t>em ${</w:t>
+        <w:t>em</w:t>
+      </w:r>
+      <w:proofErr w:type="gramEnd"/>
+      <w:r>
+        <w:rPr>
+          <w:b/>
+          <w:bCs/>
+        </w:rPr>
+        <w:t xml:space="preserve"> ${</w:t>
       </w:r>
       <w:proofErr w:type="spellStart"/>
       <w:r>
@@ -1160,7 +1257,7 @@
 </file>
 
 <file path=word/endnotes.xml><?xml version="1.0" encoding="utf-8"?>
-<w:endnotes xmlns:wpc="http://schemas.microsoft.com/office/word/2010/wordprocessingCanvas" xmlns:cx="http://schemas.microsoft.com/office/drawing/2014/chartex" xmlns:cx1="http://schemas.microsoft.com/office/drawing/2015/9/8/chartex" xmlns:cx2="http://schemas.microsoft.com/office/drawing/2015/10/21/chartex" xmlns:cx3="http://schemas.microsoft.com/office/drawing/2016/5/9/chartex" xmlns:cx4="http://schemas.microsoft.com/office/drawing/2016/5/10/chartex" xmlns:cx5="http://schemas.microsoft.com/office/drawing/2016/5/11/chartex" xmlns:cx6="http://schemas.microsoft.com/office/drawing/2016/5/12/chartex" xmlns:cx7="http://schemas.microsoft.com/office/drawing/2016/5/13/chartex" xmlns:cx8="http://schemas.microsoft.com/office/drawing/2016/5/14/chartex" xmlns:mc="http://schemas.openxmlformats.org/markup-compatibility/2006" xmlns:aink="http://schemas.microsoft.com/office/drawing/2016/ink" xmlns:am3d="http://schemas.microsoft.com/office/drawing/2017/model3d" xmlns:o="urn:schemas-microsoft-com:office:office" xmlns:oel="http://schemas.microsoft.com/office/2019/extlst" xmlns:r="http://schemas.openxmlformats.org/officeDocument/2006/relationships" xmlns:m="http://schemas.openxmlformats.org/officeDocument/2006/math" xmlns:v="urn:schemas-microsoft-com:vml" xmlns:wp14="http://schemas.microsoft.com/office/word/2010/wordprocessingDrawing" xmlns:wp="http://schemas.openxmlformats.org/drawingml/2006/wordprocessingDrawing" xmlns:w10="urn:schemas-microsoft-com:office:word" xmlns:w="http://schemas.openxmlformats.org/wordprocessingml/2006/main" xmlns:w14="http://schemas.microsoft.com/office/word/2010/wordml" xmlns:w15="http://schemas.microsoft.com/office/word/2012/wordml" xmlns:w16cex="http://schemas.microsoft.com/office/word/2018/wordml/cex" xmlns:w16cid="http://schemas.microsoft.com/office/word/2016/wordml/cid" xmlns:w16="http://schemas.microsoft.com/office/word/2018/wordml" xmlns:w16du="http://schemas.microsoft.com/office/word/2023/wordml/word16du" xmlns:w16sdtdh="http://schemas.microsoft.com/office/word/2020/wordml/sdtdatahash" xmlns:w16se="http://schemas.microsoft.com/office/word/2015/wordml/symex" xmlns:wpg="http://schemas.microsoft.com/office/word/2010/wordprocessingGroup" xmlns:wpi="http://schemas.microsoft.com/office/word/2010/wordprocessingInk" xmlns:wne="http://schemas.microsoft.com/office/word/2006/wordml" xmlns:wps="http://schemas.microsoft.com/office/word/2010/wordprocessingShape" mc:Ignorable="w14 w15 w16se w16cid w16 w16cex w16sdtdh w16du wp14">
+<w:endnotes xmlns:wpc="http://schemas.microsoft.com/office/word/2010/wordprocessingCanvas" xmlns:cx="http://schemas.microsoft.com/office/drawing/2014/chartex" xmlns:cx1="http://schemas.microsoft.com/office/drawing/2015/9/8/chartex" xmlns:cx2="http://schemas.microsoft.com/office/drawing/2015/10/21/chartex" xmlns:cx3="http://schemas.microsoft.com/office/drawing/2016/5/9/chartex" xmlns:cx4="http://schemas.microsoft.com/office/drawing/2016/5/10/chartex" xmlns:cx5="http://schemas.microsoft.com/office/drawing/2016/5/11/chartex" xmlns:cx6="http://schemas.microsoft.com/office/drawing/2016/5/12/chartex" xmlns:cx7="http://schemas.microsoft.com/office/drawing/2016/5/13/chartex" xmlns:cx8="http://schemas.microsoft.com/office/drawing/2016/5/14/chartex" xmlns:mc="http://schemas.openxmlformats.org/markup-compatibility/2006" xmlns:aink="http://schemas.microsoft.com/office/drawing/2016/ink" xmlns:am3d="http://schemas.microsoft.com/office/drawing/2017/model3d" xmlns:o="urn:schemas-microsoft-com:office:office" xmlns:oel="http://schemas.microsoft.com/office/2019/extlst" xmlns:r="http://schemas.openxmlformats.org/officeDocument/2006/relationships" xmlns:m="http://schemas.openxmlformats.org/officeDocument/2006/math" xmlns:v="urn:schemas-microsoft-com:vml" xmlns:wp14="http://schemas.microsoft.com/office/word/2010/wordprocessingDrawing" xmlns:wp="http://schemas.openxmlformats.org/drawingml/2006/wordprocessingDrawing" xmlns:w10="urn:schemas-microsoft-com:office:word" xmlns:w="http://schemas.openxmlformats.org/wordprocessingml/2006/main" xmlns:w14="http://schemas.microsoft.com/office/word/2010/wordml" xmlns:w15="http://schemas.microsoft.com/office/word/2012/wordml" xmlns:w16cex="http://schemas.microsoft.com/office/word/2018/wordml/cex" xmlns:w16cid="http://schemas.microsoft.com/office/word/2016/wordml/cid" xmlns:w16="http://schemas.microsoft.com/office/word/2018/wordml" xmlns:w16du="http://schemas.microsoft.com/office/word/2023/wordml/word16du" xmlns:w16sdtdh="http://schemas.microsoft.com/office/word/2020/wordml/sdtdatahash" xmlns:w16sdtfl="http://schemas.microsoft.com/office/word/2024/wordml/sdtformatlock" xmlns:w16se="http://schemas.microsoft.com/office/word/2015/wordml/symex" xmlns:wpg="http://schemas.microsoft.com/office/word/2010/wordprocessingGroup" xmlns:wpi="http://schemas.microsoft.com/office/word/2010/wordprocessingInk" xmlns:wne="http://schemas.microsoft.com/office/word/2006/wordml" xmlns:wps="http://schemas.microsoft.com/office/word/2010/wordprocessingShape" mc:Ignorable="w14 w15 w16se w16cid w16 w16cex w16sdtdh w16sdtfl w16du wp14">
   <w:endnote w:type="separator" w:id="-1">
     <w:p>
       <w:r>
@@ -1179,17 +1276,7 @@
 </file>
 
 <file path=word/footer1.xml><?xml version="1.0" encoding="utf-8"?>
-<w:ftr xmlns:wpc="http://schemas.microsoft.com/office/word/2010/wordprocessingCanvas" xmlns:cx="http://schemas.microsoft.com/office/drawing/2014/chartex" xmlns:cx1="http://schemas.microsoft.com/office/drawing/2015/9/8/chartex" xmlns:cx2="http://schemas.microsoft.com/office/drawing/2015/10/21/chartex" xmlns:cx3="http://schemas.microsoft.com/office/drawing/2016/5/9/chartex" xmlns:cx4="http://schemas.microsoft.com/office/drawing/2016/5/10/chartex" xmlns:cx5="http://schemas.microsoft.com/office/drawing/2016/5/11/chartex" xmlns:cx6="http://schemas.microsoft.com/office/drawing/2016/5/12/chartex" xmlns:cx7="http://schemas.microsoft.com/office/drawing/2016/5/13/chartex" xmlns:cx8="http://schemas.microsoft.com/office/drawing/2016/5/14/chartex" xmlns:mc="http://schemas.openxmlformats.org/markup-compatibility/2006" xmlns:aink="http://schemas.microsoft.com/office/drawing/2016/ink" xmlns:am3d="http://schemas.microsoft.com/office/drawing/2017/model3d" xmlns:o="urn:schemas-microsoft-com:office:office" xmlns:oel="http://schemas.microsoft.com/office/2019/extlst" xmlns:r="http://schemas.openxmlformats.org/officeDocument/2006/relationships" xmlns:m="http://schemas.openxmlformats.org/officeDocument/2006/math" xmlns:v="urn:schemas-microsoft-com:vml" xmlns:wp14="http://schemas.microsoft.com/office/word/2010/wordprocessingDrawing" xmlns:wp="http://schemas.openxmlformats.org/drawingml/2006/wordprocessingDrawing" xmlns:w10="urn:schemas-microsoft-com:office:word" xmlns:w="http://schemas.openxmlformats.org/wordprocessingml/2006/main" xmlns:w14="http://schemas.microsoft.com/office/word/2010/wordml" xmlns:w15="http://schemas.microsoft.com/office/word/2012/wordml" xmlns:w16cex="http://schemas.microsoft.com/office/word/2018/wordml/cex" xmlns:w16cid="http://schemas.microsoft.com/office/word/2016/wordml/cid" xmlns:w16="http://schemas.microsoft.com/office/word/2018/wordml" xmlns:w16du="http://schemas.microsoft.com/office/word/2023/wordml/word16du" xmlns:w16sdtdh="http://schemas.microsoft.com/office/word/2020/wordml/sdtdatahash" xmlns:w16se="http://schemas.microsoft.com/office/word/2015/wordml/symex" xmlns:wpg="http://schemas.microsoft.com/office/word/2010/wordprocessingGroup" xmlns:wpi="http://schemas.microsoft.com/office/word/2010/wordprocessingInk" xmlns:wne="http://schemas.microsoft.com/office/word/2006/wordml" xmlns:wps="http://schemas.microsoft.com/office/word/2010/wordprocessingShape" mc:Ignorable="w14 w15 w16se w16cid w16 w16cex w16sdtdh w16du wp14">
-  <w:p>
-    <w:pPr>
-      <w:pStyle w:val="Rodap"/>
-    </w:pPr>
-  </w:p>
-</w:ftr>
-</file>
-
-<file path=word/footer2.xml><?xml version="1.0" encoding="utf-8"?>
-<w:ftr xmlns:wpc="http://schemas.microsoft.com/office/word/2010/wordprocessingCanvas" xmlns:cx="http://schemas.microsoft.com/office/drawing/2014/chartex" xmlns:cx1="http://schemas.microsoft.com/office/drawing/2015/9/8/chartex" xmlns:cx2="http://schemas.microsoft.com/office/drawing/2015/10/21/chartex" xmlns:cx3="http://schemas.microsoft.com/office/drawing/2016/5/9/chartex" xmlns:cx4="http://schemas.microsoft.com/office/drawing/2016/5/10/chartex" xmlns:cx5="http://schemas.microsoft.com/office/drawing/2016/5/11/chartex" xmlns:cx6="http://schemas.microsoft.com/office/drawing/2016/5/12/chartex" xmlns:cx7="http://schemas.microsoft.com/office/drawing/2016/5/13/chartex" xmlns:cx8="http://schemas.microsoft.com/office/drawing/2016/5/14/chartex" xmlns:mc="http://schemas.openxmlformats.org/markup-compatibility/2006" xmlns:aink="http://schemas.microsoft.com/office/drawing/2016/ink" xmlns:am3d="http://schemas.microsoft.com/office/drawing/2017/model3d" xmlns:o="urn:schemas-microsoft-com:office:office" xmlns:oel="http://schemas.microsoft.com/office/2019/extlst" xmlns:r="http://schemas.openxmlformats.org/officeDocument/2006/relationships" xmlns:m="http://schemas.openxmlformats.org/officeDocument/2006/math" xmlns:v="urn:schemas-microsoft-com:vml" xmlns:wp14="http://schemas.microsoft.com/office/word/2010/wordprocessingDrawing" xmlns:wp="http://schemas.openxmlformats.org/drawingml/2006/wordprocessingDrawing" xmlns:w10="urn:schemas-microsoft-com:office:word" xmlns:w="http://schemas.openxmlformats.org/wordprocessingml/2006/main" xmlns:w14="http://schemas.microsoft.com/office/word/2010/wordml" xmlns:w15="http://schemas.microsoft.com/office/word/2012/wordml" xmlns:w16cex="http://schemas.microsoft.com/office/word/2018/wordml/cex" xmlns:w16cid="http://schemas.microsoft.com/office/word/2016/wordml/cid" xmlns:w16="http://schemas.microsoft.com/office/word/2018/wordml" xmlns:w16du="http://schemas.microsoft.com/office/word/2023/wordml/word16du" xmlns:w16sdtdh="http://schemas.microsoft.com/office/word/2020/wordml/sdtdatahash" xmlns:w16se="http://schemas.microsoft.com/office/word/2015/wordml/symex" xmlns:wpg="http://schemas.microsoft.com/office/word/2010/wordprocessingGroup" xmlns:wpi="http://schemas.microsoft.com/office/word/2010/wordprocessingInk" xmlns:wne="http://schemas.microsoft.com/office/word/2006/wordml" xmlns:wps="http://schemas.microsoft.com/office/word/2010/wordprocessingShape" mc:Ignorable="w14 w15 w16se w16cid w16 w16cex w16sdtdh w16du wp14">
+<w:ftr xmlns:wpc="http://schemas.microsoft.com/office/word/2010/wordprocessingCanvas" xmlns:cx="http://schemas.microsoft.com/office/drawing/2014/chartex" xmlns:cx1="http://schemas.microsoft.com/office/drawing/2015/9/8/chartex" xmlns:cx2="http://schemas.microsoft.com/office/drawing/2015/10/21/chartex" xmlns:cx3="http://schemas.microsoft.com/office/drawing/2016/5/9/chartex" xmlns:cx4="http://schemas.microsoft.com/office/drawing/2016/5/10/chartex" xmlns:cx5="http://schemas.microsoft.com/office/drawing/2016/5/11/chartex" xmlns:cx6="http://schemas.microsoft.com/office/drawing/2016/5/12/chartex" xmlns:cx7="http://schemas.microsoft.com/office/drawing/2016/5/13/chartex" xmlns:cx8="http://schemas.microsoft.com/office/drawing/2016/5/14/chartex" xmlns:mc="http://schemas.openxmlformats.org/markup-compatibility/2006" xmlns:aink="http://schemas.microsoft.com/office/drawing/2016/ink" xmlns:am3d="http://schemas.microsoft.com/office/drawing/2017/model3d" xmlns:o="urn:schemas-microsoft-com:office:office" xmlns:oel="http://schemas.microsoft.com/office/2019/extlst" xmlns:r="http://schemas.openxmlformats.org/officeDocument/2006/relationships" xmlns:m="http://schemas.openxmlformats.org/officeDocument/2006/math" xmlns:v="urn:schemas-microsoft-com:vml" xmlns:wp14="http://schemas.microsoft.com/office/word/2010/wordprocessingDrawing" xmlns:wp="http://schemas.openxmlformats.org/drawingml/2006/wordprocessingDrawing" xmlns:w10="urn:schemas-microsoft-com:office:word" xmlns:w="http://schemas.openxmlformats.org/wordprocessingml/2006/main" xmlns:w14="http://schemas.microsoft.com/office/word/2010/wordml" xmlns:w15="http://schemas.microsoft.com/office/word/2012/wordml" xmlns:w16cex="http://schemas.microsoft.com/office/word/2018/wordml/cex" xmlns:w16cid="http://schemas.microsoft.com/office/word/2016/wordml/cid" xmlns:w16="http://schemas.microsoft.com/office/word/2018/wordml" xmlns:w16du="http://schemas.microsoft.com/office/word/2023/wordml/word16du" xmlns:w16sdtdh="http://schemas.microsoft.com/office/word/2020/wordml/sdtdatahash" xmlns:w16sdtfl="http://schemas.microsoft.com/office/word/2024/wordml/sdtformatlock" xmlns:w16se="http://schemas.microsoft.com/office/word/2015/wordml/symex" xmlns:wpg="http://schemas.microsoft.com/office/word/2010/wordprocessingGroup" xmlns:wpi="http://schemas.microsoft.com/office/word/2010/wordprocessingInk" xmlns:wne="http://schemas.microsoft.com/office/word/2006/wordml" xmlns:wps="http://schemas.microsoft.com/office/word/2010/wordprocessingShape" mc:Ignorable="w14 w15 w16se w16cid w16 w16cex w16sdtdh w16sdtfl w16du wp14">
   <w:p>
     <w:pPr>
       <w:pStyle w:val="Rodap"/>
@@ -1198,68 +1285,12 @@
       </w:tabs>
       <w:jc w:val="center"/>
     </w:pPr>
-    <w:r>
-      <w:rPr>
-        <w:noProof/>
-      </w:rPr>
-      <w:drawing>
-        <wp:inline distT="0" distB="0" distL="0" distR="0" wp14:anchorId="6F4DE681" wp14:editId="1A90E5EA">
-          <wp:extent cx="5759450" cy="443865"/>
-          <wp:effectExtent l="0" t="0" r="0" b="0"/>
-          <wp:docPr id="2" name="Imagem 2" descr="Texto&#10;&#10;Descrição gerada automaticamente"/>
-          <wp:cNvGraphicFramePr>
-            <a:graphicFrameLocks xmlns:a="http://schemas.openxmlformats.org/drawingml/2006/main" noChangeAspect="1"/>
-          </wp:cNvGraphicFramePr>
-          <a:graphic xmlns:a="http://schemas.openxmlformats.org/drawingml/2006/main">
-            <a:graphicData uri="http://schemas.openxmlformats.org/drawingml/2006/picture">
-              <pic:pic xmlns:pic="http://schemas.openxmlformats.org/drawingml/2006/picture">
-                <pic:nvPicPr>
-                  <pic:cNvPr id="2" name="Imagem 2" descr="Texto&#10;&#10;Descrição gerada automaticamente"/>
-                  <pic:cNvPicPr/>
-                </pic:nvPicPr>
-                <pic:blipFill>
-                  <a:blip r:embed="rId1">
-                    <a:extLst>
-                      <a:ext uri="{28A0092B-C50C-407E-A947-70E740481C1C}">
-                        <a14:useLocalDpi xmlns:a14="http://schemas.microsoft.com/office/drawing/2010/main" val="0"/>
-                      </a:ext>
-                    </a:extLst>
-                  </a:blip>
-                  <a:stretch>
-                    <a:fillRect/>
-                  </a:stretch>
-                </pic:blipFill>
-                <pic:spPr>
-                  <a:xfrm>
-                    <a:off x="0" y="0"/>
-                    <a:ext cx="5759450" cy="443865"/>
-                  </a:xfrm>
-                  <a:prstGeom prst="rect">
-                    <a:avLst/>
-                  </a:prstGeom>
-                </pic:spPr>
-              </pic:pic>
-            </a:graphicData>
-          </a:graphic>
-        </wp:inline>
-      </w:drawing>
-    </w:r>
-  </w:p>
-</w:ftr>
-</file>
-
-<file path=word/footer3.xml><?xml version="1.0" encoding="utf-8"?>
-<w:ftr xmlns:wpc="http://schemas.microsoft.com/office/word/2010/wordprocessingCanvas" xmlns:cx="http://schemas.microsoft.com/office/drawing/2014/chartex" xmlns:cx1="http://schemas.microsoft.com/office/drawing/2015/9/8/chartex" xmlns:cx2="http://schemas.microsoft.com/office/drawing/2015/10/21/chartex" xmlns:cx3="http://schemas.microsoft.com/office/drawing/2016/5/9/chartex" xmlns:cx4="http://schemas.microsoft.com/office/drawing/2016/5/10/chartex" xmlns:cx5="http://schemas.microsoft.com/office/drawing/2016/5/11/chartex" xmlns:cx6="http://schemas.microsoft.com/office/drawing/2016/5/12/chartex" xmlns:cx7="http://schemas.microsoft.com/office/drawing/2016/5/13/chartex" xmlns:cx8="http://schemas.microsoft.com/office/drawing/2016/5/14/chartex" xmlns:mc="http://schemas.openxmlformats.org/markup-compatibility/2006" xmlns:aink="http://schemas.microsoft.com/office/drawing/2016/ink" xmlns:am3d="http://schemas.microsoft.com/office/drawing/2017/model3d" xmlns:o="urn:schemas-microsoft-com:office:office" xmlns:oel="http://schemas.microsoft.com/office/2019/extlst" xmlns:r="http://schemas.openxmlformats.org/officeDocument/2006/relationships" xmlns:m="http://schemas.openxmlformats.org/officeDocument/2006/math" xmlns:v="urn:schemas-microsoft-com:vml" xmlns:wp14="http://schemas.microsoft.com/office/word/2010/wordprocessingDrawing" xmlns:wp="http://schemas.openxmlformats.org/drawingml/2006/wordprocessingDrawing" xmlns:w10="urn:schemas-microsoft-com:office:word" xmlns:w="http://schemas.openxmlformats.org/wordprocessingml/2006/main" xmlns:w14="http://schemas.microsoft.com/office/word/2010/wordml" xmlns:w15="http://schemas.microsoft.com/office/word/2012/wordml" xmlns:w16cex="http://schemas.microsoft.com/office/word/2018/wordml/cex" xmlns:w16cid="http://schemas.microsoft.com/office/word/2016/wordml/cid" xmlns:w16="http://schemas.microsoft.com/office/word/2018/wordml" xmlns:w16du="http://schemas.microsoft.com/office/word/2023/wordml/word16du" xmlns:w16sdtdh="http://schemas.microsoft.com/office/word/2020/wordml/sdtdatahash" xmlns:w16se="http://schemas.microsoft.com/office/word/2015/wordml/symex" xmlns:wpg="http://schemas.microsoft.com/office/word/2010/wordprocessingGroup" xmlns:wpi="http://schemas.microsoft.com/office/word/2010/wordprocessingInk" xmlns:wne="http://schemas.microsoft.com/office/word/2006/wordml" xmlns:wps="http://schemas.microsoft.com/office/word/2010/wordprocessingShape" mc:Ignorable="w14 w15 w16se w16cid w16 w16cex w16sdtdh w16du wp14">
-  <w:p>
-    <w:pPr>
-      <w:pStyle w:val="Rodap"/>
-    </w:pPr>
   </w:p>
 </w:ftr>
 </file>
 
 <file path=word/footnotes.xml><?xml version="1.0" encoding="utf-8"?>
-<w:footnotes xmlns:wpc="http://schemas.microsoft.com/office/word/2010/wordprocessingCanvas" xmlns:cx="http://schemas.microsoft.com/office/drawing/2014/chartex" xmlns:cx1="http://schemas.microsoft.com/office/drawing/2015/9/8/chartex" xmlns:cx2="http://schemas.microsoft.com/office/drawing/2015/10/21/chartex" xmlns:cx3="http://schemas.microsoft.com/office/drawing/2016/5/9/chartex" xmlns:cx4="http://schemas.microsoft.com/office/drawing/2016/5/10/chartex" xmlns:cx5="http://schemas.microsoft.com/office/drawing/2016/5/11/chartex" xmlns:cx6="http://schemas.microsoft.com/office/drawing/2016/5/12/chartex" xmlns:cx7="http://schemas.microsoft.com/office/drawing/2016/5/13/chartex" xmlns:cx8="http://schemas.microsoft.com/office/drawing/2016/5/14/chartex" xmlns:mc="http://schemas.openxmlformats.org/markup-compatibility/2006" xmlns:aink="http://schemas.microsoft.com/office/drawing/2016/ink" xmlns:am3d="http://schemas.microsoft.com/office/drawing/2017/model3d" xmlns:o="urn:schemas-microsoft-com:office:office" xmlns:oel="http://schemas.microsoft.com/office/2019/extlst" xmlns:r="http://schemas.openxmlformats.org/officeDocument/2006/relationships" xmlns:m="http://schemas.openxmlformats.org/officeDocument/2006/math" xmlns:v="urn:schemas-microsoft-com:vml" xmlns:wp14="http://schemas.microsoft.com/office/word/2010/wordprocessingDrawing" xmlns:wp="http://schemas.openxmlformats.org/drawingml/2006/wordprocessingDrawing" xmlns:w10="urn:schemas-microsoft-com:office:word" xmlns:w="http://schemas.openxmlformats.org/wordprocessingml/2006/main" xmlns:w14="http://schemas.microsoft.com/office/word/2010/wordml" xmlns:w15="http://schemas.microsoft.com/office/word/2012/wordml" xmlns:w16cex="http://schemas.microsoft.com/office/word/2018/wordml/cex" xmlns:w16cid="http://schemas.microsoft.com/office/word/2016/wordml/cid" xmlns:w16="http://schemas.microsoft.com/office/word/2018/wordml" xmlns:w16du="http://schemas.microsoft.com/office/word/2023/wordml/word16du" xmlns:w16sdtdh="http://schemas.microsoft.com/office/word/2020/wordml/sdtdatahash" xmlns:w16se="http://schemas.microsoft.com/office/word/2015/wordml/symex" xmlns:wpg="http://schemas.microsoft.com/office/word/2010/wordprocessingGroup" xmlns:wpi="http://schemas.microsoft.com/office/word/2010/wordprocessingInk" xmlns:wne="http://schemas.microsoft.com/office/word/2006/wordml" xmlns:wps="http://schemas.microsoft.com/office/word/2010/wordprocessingShape" mc:Ignorable="w14 w15 w16se w16cid w16 w16cex w16sdtdh w16du wp14">
+<w:footnotes xmlns:wpc="http://schemas.microsoft.com/office/word/2010/wordprocessingCanvas" xmlns:cx="http://schemas.microsoft.com/office/drawing/2014/chartex" xmlns:cx1="http://schemas.microsoft.com/office/drawing/2015/9/8/chartex" xmlns:cx2="http://schemas.microsoft.com/office/drawing/2015/10/21/chartex" xmlns:cx3="http://schemas.microsoft.com/office/drawing/2016/5/9/chartex" xmlns:cx4="http://schemas.microsoft.com/office/drawing/2016/5/10/chartex" xmlns:cx5="http://schemas.microsoft.com/office/drawing/2016/5/11/chartex" xmlns:cx6="http://schemas.microsoft.com/office/drawing/2016/5/12/chartex" xmlns:cx7="http://schemas.microsoft.com/office/drawing/2016/5/13/chartex" xmlns:cx8="http://schemas.microsoft.com/office/drawing/2016/5/14/chartex" xmlns:mc="http://schemas.openxmlformats.org/markup-compatibility/2006" xmlns:aink="http://schemas.microsoft.com/office/drawing/2016/ink" xmlns:am3d="http://schemas.microsoft.com/office/drawing/2017/model3d" xmlns:o="urn:schemas-microsoft-com:office:office" xmlns:oel="http://schemas.microsoft.com/office/2019/extlst" xmlns:r="http://schemas.openxmlformats.org/officeDocument/2006/relationships" xmlns:m="http://schemas.openxmlformats.org/officeDocument/2006/math" xmlns:v="urn:schemas-microsoft-com:vml" xmlns:wp14="http://schemas.microsoft.com/office/word/2010/wordprocessingDrawing" xmlns:wp="http://schemas.openxmlformats.org/drawingml/2006/wordprocessingDrawing" xmlns:w10="urn:schemas-microsoft-com:office:word" xmlns:w="http://schemas.openxmlformats.org/wordprocessingml/2006/main" xmlns:w14="http://schemas.microsoft.com/office/word/2010/wordml" xmlns:w15="http://schemas.microsoft.com/office/word/2012/wordml" xmlns:w16cex="http://schemas.microsoft.com/office/word/2018/wordml/cex" xmlns:w16cid="http://schemas.microsoft.com/office/word/2016/wordml/cid" xmlns:w16="http://schemas.microsoft.com/office/word/2018/wordml" xmlns:w16du="http://schemas.microsoft.com/office/word/2023/wordml/word16du" xmlns:w16sdtdh="http://schemas.microsoft.com/office/word/2020/wordml/sdtdatahash" xmlns:w16sdtfl="http://schemas.microsoft.com/office/word/2024/wordml/sdtformatlock" xmlns:w16se="http://schemas.microsoft.com/office/word/2015/wordml/symex" xmlns:wpg="http://schemas.microsoft.com/office/word/2010/wordprocessingGroup" xmlns:wpi="http://schemas.microsoft.com/office/word/2010/wordprocessingInk" xmlns:wne="http://schemas.microsoft.com/office/word/2006/wordml" xmlns:wps="http://schemas.microsoft.com/office/word/2010/wordprocessingShape" mc:Ignorable="w14 w15 w16se w16cid w16 w16cex w16sdtdh w16sdtfl w16du wp14">
   <w:footnote w:type="separator" w:id="-1">
     <w:p>
       <w:r>
@@ -1278,68 +1309,12 @@
 </file>
 
 <file path=word/header1.xml><?xml version="1.0" encoding="utf-8"?>
-<w:hdr xmlns:wpc="http://schemas.microsoft.com/office/word/2010/wordprocessingCanvas" xmlns:cx="http://schemas.microsoft.com/office/drawing/2014/chartex" xmlns:cx1="http://schemas.microsoft.com/office/drawing/2015/9/8/chartex" xmlns:cx2="http://schemas.microsoft.com/office/drawing/2015/10/21/chartex" xmlns:cx3="http://schemas.microsoft.com/office/drawing/2016/5/9/chartex" xmlns:cx4="http://schemas.microsoft.com/office/drawing/2016/5/10/chartex" xmlns:cx5="http://schemas.microsoft.com/office/drawing/2016/5/11/chartex" xmlns:cx6="http://schemas.microsoft.com/office/drawing/2016/5/12/chartex" xmlns:cx7="http://schemas.microsoft.com/office/drawing/2016/5/13/chartex" xmlns:cx8="http://schemas.microsoft.com/office/drawing/2016/5/14/chartex" xmlns:mc="http://schemas.openxmlformats.org/markup-compatibility/2006" xmlns:aink="http://schemas.microsoft.com/office/drawing/2016/ink" xmlns:am3d="http://schemas.microsoft.com/office/drawing/2017/model3d" xmlns:o="urn:schemas-microsoft-com:office:office" xmlns:oel="http://schemas.microsoft.com/office/2019/extlst" xmlns:r="http://schemas.openxmlformats.org/officeDocument/2006/relationships" xmlns:m="http://schemas.openxmlformats.org/officeDocument/2006/math" xmlns:v="urn:schemas-microsoft-com:vml" xmlns:wp14="http://schemas.microsoft.com/office/word/2010/wordprocessingDrawing" xmlns:wp="http://schemas.openxmlformats.org/drawingml/2006/wordprocessingDrawing" xmlns:w10="urn:schemas-microsoft-com:office:word" xmlns:w="http://schemas.openxmlformats.org/wordprocessingml/2006/main" xmlns:w14="http://schemas.microsoft.com/office/word/2010/wordml" xmlns:w15="http://schemas.microsoft.com/office/word/2012/wordml" xmlns:w16cex="http://schemas.microsoft.com/office/word/2018/wordml/cex" xmlns:w16cid="http://schemas.microsoft.com/office/word/2016/wordml/cid" xmlns:w16="http://schemas.microsoft.com/office/word/2018/wordml" xmlns:w16du="http://schemas.microsoft.com/office/word/2023/wordml/word16du" xmlns:w16sdtdh="http://schemas.microsoft.com/office/word/2020/wordml/sdtdatahash" xmlns:w16se="http://schemas.microsoft.com/office/word/2015/wordml/symex" xmlns:wpg="http://schemas.microsoft.com/office/word/2010/wordprocessingGroup" xmlns:wpi="http://schemas.microsoft.com/office/word/2010/wordprocessingInk" xmlns:wne="http://schemas.microsoft.com/office/word/2006/wordml" xmlns:wps="http://schemas.microsoft.com/office/word/2010/wordprocessingShape" mc:Ignorable="w14 w15 w16se w16cid w16 w16cex w16sdtdh w16du wp14">
-  <w:p>
-    <w:pPr>
-      <w:pStyle w:val="Cabealho"/>
-    </w:pPr>
-  </w:p>
-</w:hdr>
-</file>
-
-<file path=word/header2.xml><?xml version="1.0" encoding="utf-8"?>
-<w:hdr xmlns:wpc="http://schemas.microsoft.com/office/word/2010/wordprocessingCanvas" xmlns:cx="http://schemas.microsoft.com/office/drawing/2014/chartex" xmlns:cx1="http://schemas.microsoft.com/office/drawing/2015/9/8/chartex" xmlns:cx2="http://schemas.microsoft.com/office/drawing/2015/10/21/chartex" xmlns:cx3="http://schemas.microsoft.com/office/drawing/2016/5/9/chartex" xmlns:cx4="http://schemas.microsoft.com/office/drawing/2016/5/10/chartex" xmlns:cx5="http://schemas.microsoft.com/office/drawing/2016/5/11/chartex" xmlns:cx6="http://schemas.microsoft.com/office/drawing/2016/5/12/chartex" xmlns:cx7="http://schemas.microsoft.com/office/drawing/2016/5/13/chartex" xmlns:cx8="http://schemas.microsoft.com/office/drawing/2016/5/14/chartex" xmlns:mc="http://schemas.openxmlformats.org/markup-compatibility/2006" xmlns:aink="http://schemas.microsoft.com/office/drawing/2016/ink" xmlns:am3d="http://schemas.microsoft.com/office/drawing/2017/model3d" xmlns:o="urn:schemas-microsoft-com:office:office" xmlns:oel="http://schemas.microsoft.com/office/2019/extlst" xmlns:r="http://schemas.openxmlformats.org/officeDocument/2006/relationships" xmlns:m="http://schemas.openxmlformats.org/officeDocument/2006/math" xmlns:v="urn:schemas-microsoft-com:vml" xmlns:wp14="http://schemas.microsoft.com/office/word/2010/wordprocessingDrawing" xmlns:wp="http://schemas.openxmlformats.org/drawingml/2006/wordprocessingDrawing" xmlns:w10="urn:schemas-microsoft-com:office:word" xmlns:w="http://schemas.openxmlformats.org/wordprocessingml/2006/main" xmlns:w14="http://schemas.microsoft.com/office/word/2010/wordml" xmlns:w15="http://schemas.microsoft.com/office/word/2012/wordml" xmlns:w16cex="http://schemas.microsoft.com/office/word/2018/wordml/cex" xmlns:w16cid="http://schemas.microsoft.com/office/word/2016/wordml/cid" xmlns:w16="http://schemas.microsoft.com/office/word/2018/wordml" xmlns:w16du="http://schemas.microsoft.com/office/word/2023/wordml/word16du" xmlns:w16sdtdh="http://schemas.microsoft.com/office/word/2020/wordml/sdtdatahash" xmlns:w16se="http://schemas.microsoft.com/office/word/2015/wordml/symex" xmlns:wpg="http://schemas.microsoft.com/office/word/2010/wordprocessingGroup" xmlns:wpi="http://schemas.microsoft.com/office/word/2010/wordprocessingInk" xmlns:wne="http://schemas.microsoft.com/office/word/2006/wordml" xmlns:wps="http://schemas.microsoft.com/office/word/2010/wordprocessingShape" mc:Ignorable="w14 w15 w16se w16cid w16 w16cex w16sdtdh w16du wp14">
+<w:hdr xmlns:wpc="http://schemas.microsoft.com/office/word/2010/wordprocessingCanvas" xmlns:cx="http://schemas.microsoft.com/office/drawing/2014/chartex" xmlns:cx1="http://schemas.microsoft.com/office/drawing/2015/9/8/chartex" xmlns:cx2="http://schemas.microsoft.com/office/drawing/2015/10/21/chartex" xmlns:cx3="http://schemas.microsoft.com/office/drawing/2016/5/9/chartex" xmlns:cx4="http://schemas.microsoft.com/office/drawing/2016/5/10/chartex" xmlns:cx5="http://schemas.microsoft.com/office/drawing/2016/5/11/chartex" xmlns:cx6="http://schemas.microsoft.com/office/drawing/2016/5/12/chartex" xmlns:cx7="http://schemas.microsoft.com/office/drawing/2016/5/13/chartex" xmlns:cx8="http://schemas.microsoft.com/office/drawing/2016/5/14/chartex" xmlns:mc="http://schemas.openxmlformats.org/markup-compatibility/2006" xmlns:aink="http://schemas.microsoft.com/office/drawing/2016/ink" xmlns:am3d="http://schemas.microsoft.com/office/drawing/2017/model3d" xmlns:o="urn:schemas-microsoft-com:office:office" xmlns:oel="http://schemas.microsoft.com/office/2019/extlst" xmlns:r="http://schemas.openxmlformats.org/officeDocument/2006/relationships" xmlns:m="http://schemas.openxmlformats.org/officeDocument/2006/math" xmlns:v="urn:schemas-microsoft-com:vml" xmlns:wp14="http://schemas.microsoft.com/office/word/2010/wordprocessingDrawing" xmlns:wp="http://schemas.openxmlformats.org/drawingml/2006/wordprocessingDrawing" xmlns:w10="urn:schemas-microsoft-com:office:word" xmlns:w="http://schemas.openxmlformats.org/wordprocessingml/2006/main" xmlns:w14="http://schemas.microsoft.com/office/word/2010/wordml" xmlns:w15="http://schemas.microsoft.com/office/word/2012/wordml" xmlns:w16cex="http://schemas.microsoft.com/office/word/2018/wordml/cex" xmlns:w16cid="http://schemas.microsoft.com/office/word/2016/wordml/cid" xmlns:w16="http://schemas.microsoft.com/office/word/2018/wordml" xmlns:w16du="http://schemas.microsoft.com/office/word/2023/wordml/word16du" xmlns:w16sdtdh="http://schemas.microsoft.com/office/word/2020/wordml/sdtdatahash" xmlns:w16sdtfl="http://schemas.microsoft.com/office/word/2024/wordml/sdtformatlock" xmlns:w16se="http://schemas.microsoft.com/office/word/2015/wordml/symex" xmlns:wpg="http://schemas.microsoft.com/office/word/2010/wordprocessingGroup" xmlns:wpi="http://schemas.microsoft.com/office/word/2010/wordprocessingInk" xmlns:wne="http://schemas.microsoft.com/office/word/2006/wordml" xmlns:wps="http://schemas.microsoft.com/office/word/2010/wordprocessingShape" mc:Ignorable="w14 w15 w16se w16cid w16 w16cex w16sdtdh w16sdtfl w16du wp14">
   <w:p>
     <w:pPr>
       <w:pStyle w:val="Cabealho"/>
       <w:jc w:val="center"/>
     </w:pPr>
-    <w:r>
-      <w:rPr>
-        <w:noProof/>
-      </w:rPr>
-      <w:drawing>
-        <wp:inline distT="0" distB="0" distL="0" distR="0" wp14:anchorId="547E5BB5" wp14:editId="0E9117E2">
-          <wp:extent cx="5458587" cy="1505160"/>
-          <wp:effectExtent l="0" t="0" r="8890" b="0"/>
-          <wp:docPr id="1" name="Imagem 1" descr="Interface gráfica do usuário, Texto&#10;&#10;Descrição gerada automaticamente"/>
-          <wp:cNvGraphicFramePr>
-            <a:graphicFrameLocks xmlns:a="http://schemas.openxmlformats.org/drawingml/2006/main" noChangeAspect="1"/>
-          </wp:cNvGraphicFramePr>
-          <a:graphic xmlns:a="http://schemas.openxmlformats.org/drawingml/2006/main">
-            <a:graphicData uri="http://schemas.openxmlformats.org/drawingml/2006/picture">
-              <pic:pic xmlns:pic="http://schemas.openxmlformats.org/drawingml/2006/picture">
-                <pic:nvPicPr>
-                  <pic:cNvPr id="1" name="Imagem 1" descr="Interface gráfica do usuário, Texto&#10;&#10;Descrição gerada automaticamente"/>
-                  <pic:cNvPicPr/>
-                </pic:nvPicPr>
-                <pic:blipFill>
-                  <a:blip r:embed="rId1">
-                    <a:extLst>
-                      <a:ext uri="{28A0092B-C50C-407E-A947-70E740481C1C}">
-                        <a14:useLocalDpi xmlns:a14="http://schemas.microsoft.com/office/drawing/2010/main" val="0"/>
-                      </a:ext>
-                    </a:extLst>
-                  </a:blip>
-                  <a:stretch>
-                    <a:fillRect/>
-                  </a:stretch>
-                </pic:blipFill>
-                <pic:spPr>
-                  <a:xfrm>
-                    <a:off x="0" y="0"/>
-                    <a:ext cx="5458587" cy="1505160"/>
-                  </a:xfrm>
-                  <a:prstGeom prst="rect">
-                    <a:avLst/>
-                  </a:prstGeom>
-                </pic:spPr>
-              </pic:pic>
-            </a:graphicData>
-          </a:graphic>
-        </wp:inline>
-      </w:drawing>
-    </w:r>
   </w:p>
   <w:p>
     <w:pPr>
@@ -1349,18 +1324,8 @@
 </w:hdr>
 </file>
 
-<file path=word/header3.xml><?xml version="1.0" encoding="utf-8"?>
-<w:hdr xmlns:wpc="http://schemas.microsoft.com/office/word/2010/wordprocessingCanvas" xmlns:cx="http://schemas.microsoft.com/office/drawing/2014/chartex" xmlns:cx1="http://schemas.microsoft.com/office/drawing/2015/9/8/chartex" xmlns:cx2="http://schemas.microsoft.com/office/drawing/2015/10/21/chartex" xmlns:cx3="http://schemas.microsoft.com/office/drawing/2016/5/9/chartex" xmlns:cx4="http://schemas.microsoft.com/office/drawing/2016/5/10/chartex" xmlns:cx5="http://schemas.microsoft.com/office/drawing/2016/5/11/chartex" xmlns:cx6="http://schemas.microsoft.com/office/drawing/2016/5/12/chartex" xmlns:cx7="http://schemas.microsoft.com/office/drawing/2016/5/13/chartex" xmlns:cx8="http://schemas.microsoft.com/office/drawing/2016/5/14/chartex" xmlns:mc="http://schemas.openxmlformats.org/markup-compatibility/2006" xmlns:aink="http://schemas.microsoft.com/office/drawing/2016/ink" xmlns:am3d="http://schemas.microsoft.com/office/drawing/2017/model3d" xmlns:o="urn:schemas-microsoft-com:office:office" xmlns:oel="http://schemas.microsoft.com/office/2019/extlst" xmlns:r="http://schemas.openxmlformats.org/officeDocument/2006/relationships" xmlns:m="http://schemas.openxmlformats.org/officeDocument/2006/math" xmlns:v="urn:schemas-microsoft-com:vml" xmlns:wp14="http://schemas.microsoft.com/office/word/2010/wordprocessingDrawing" xmlns:wp="http://schemas.openxmlformats.org/drawingml/2006/wordprocessingDrawing" xmlns:w10="urn:schemas-microsoft-com:office:word" xmlns:w="http://schemas.openxmlformats.org/wordprocessingml/2006/main" xmlns:w14="http://schemas.microsoft.com/office/word/2010/wordml" xmlns:w15="http://schemas.microsoft.com/office/word/2012/wordml" xmlns:w16cex="http://schemas.microsoft.com/office/word/2018/wordml/cex" xmlns:w16cid="http://schemas.microsoft.com/office/word/2016/wordml/cid" xmlns:w16="http://schemas.microsoft.com/office/word/2018/wordml" xmlns:w16du="http://schemas.microsoft.com/office/word/2023/wordml/word16du" xmlns:w16sdtdh="http://schemas.microsoft.com/office/word/2020/wordml/sdtdatahash" xmlns:w16se="http://schemas.microsoft.com/office/word/2015/wordml/symex" xmlns:wpg="http://schemas.microsoft.com/office/word/2010/wordprocessingGroup" xmlns:wpi="http://schemas.microsoft.com/office/word/2010/wordprocessingInk" xmlns:wne="http://schemas.microsoft.com/office/word/2006/wordml" xmlns:wps="http://schemas.microsoft.com/office/word/2010/wordprocessingShape" mc:Ignorable="w14 w15 w16se w16cid w16 w16cex w16sdtdh w16du wp14">
-  <w:p>
-    <w:pPr>
-      <w:pStyle w:val="Cabealho"/>
-    </w:pPr>
-  </w:p>
-</w:hdr>
-</file>
-
 <file path=word/styles.xml><?xml version="1.0" encoding="utf-8"?>
-<w:styles xmlns:mc="http://schemas.openxmlformats.org/markup-compatibility/2006" xmlns:r="http://schemas.openxmlformats.org/officeDocument/2006/relationships" xmlns:w="http://schemas.openxmlformats.org/wordprocessingml/2006/main" xmlns:w14="http://schemas.microsoft.com/office/word/2010/wordml" xmlns:w15="http://schemas.microsoft.com/office/word/2012/wordml" xmlns:w16cex="http://schemas.microsoft.com/office/word/2018/wordml/cex" xmlns:w16cid="http://schemas.microsoft.com/office/word/2016/wordml/cid" xmlns:w16="http://schemas.microsoft.com/office/word/2018/wordml" xmlns:w16du="http://schemas.microsoft.com/office/word/2023/wordml/word16du" xmlns:w16sdtdh="http://schemas.microsoft.com/office/word/2020/wordml/sdtdatahash" xmlns:w16se="http://schemas.microsoft.com/office/word/2015/wordml/symex" mc:Ignorable="w14 w15 w16se w16cid w16 w16cex w16sdtdh w16du">
+<w:styles xmlns:mc="http://schemas.openxmlformats.org/markup-compatibility/2006" xmlns:r="http://schemas.openxmlformats.org/officeDocument/2006/relationships" xmlns:w="http://schemas.openxmlformats.org/wordprocessingml/2006/main" xmlns:w14="http://schemas.microsoft.com/office/word/2010/wordml" xmlns:w15="http://schemas.microsoft.com/office/word/2012/wordml" xmlns:w16cex="http://schemas.microsoft.com/office/word/2018/wordml/cex" xmlns:w16cid="http://schemas.microsoft.com/office/word/2016/wordml/cid" xmlns:w16="http://schemas.microsoft.com/office/word/2018/wordml" xmlns:w16du="http://schemas.microsoft.com/office/word/2023/wordml/word16du" xmlns:w16sdtdh="http://schemas.microsoft.com/office/word/2020/wordml/sdtdatahash" xmlns:w16sdtfl="http://schemas.microsoft.com/office/word/2024/wordml/sdtformatlock" xmlns:w16se="http://schemas.microsoft.com/office/word/2015/wordml/symex" mc:Ignorable="w14 w15 w16se w16cid w16 w16cex w16sdtdh w16sdtfl w16du">
   <w:docDefaults>
     <w:rPrDefault>
       <w:rPr>

</xml_diff>